<commit_message>
pushing resumes adding updated links
</commit_message>
<xml_diff>
--- a/Resumes/NaveenDoddi-fullStack-Scholar.docx
+++ b/Resumes/NaveenDoddi-fullStack-Scholar.docx
@@ -47,7 +47,7 @@
                     <pic:cNvPicPr/>
                   </pic:nvPicPr>
                   <pic:blipFill>
-                    <a:blip r:embed="rId5" cstate="print">
+                    <a:blip r:embed="rId7" cstate="print">
                       <a:extLst>
                         <a:ext uri="{28A0092B-C50C-407E-A947-70E740481C1C}">
                           <a14:useLocalDpi xmlns:a14="http://schemas.microsoft.com/office/drawing/2010/main" val="0"/>
@@ -126,7 +126,7 @@
                     <pic:cNvPicPr/>
                   </pic:nvPicPr>
                   <pic:blipFill>
-                    <a:blip r:embed="rId6" cstate="print"/>
+                    <a:blip r:embed="rId8" cstate="print"/>
                     <a:stretch>
                       <a:fillRect/>
                     </a:stretch>
@@ -154,7 +154,7 @@
         </w:rPr>
         <w:t xml:space="preserve"> </w:t>
       </w:r>
-      <w:hyperlink r:id="rId7" w:history="1">
+      <w:hyperlink r:id="rId9" w:history="1">
         <w:r>
           <w:rPr>
             <w:rStyle w:val="Hyperlink"/>
@@ -201,7 +201,7 @@
                     <pic:cNvPicPr/>
                   </pic:nvPicPr>
                   <pic:blipFill>
-                    <a:blip r:embed="rId8" cstate="print"/>
+                    <a:blip r:embed="rId10" cstate="print"/>
                     <a:stretch>
                       <a:fillRect/>
                     </a:stretch>
@@ -256,21 +256,7 @@
           <w:rStyle w:val="Hyperlink"/>
           <w:position w:val="1"/>
         </w:rPr>
-        <w:t>linkedin.com/in/nav</w:t>
-      </w:r>
-      <w:r>
-        <w:rPr>
-          <w:rStyle w:val="Hyperlink"/>
-          <w:position w:val="1"/>
-        </w:rPr>
-        <w:t>e</w:t>
-      </w:r>
-      <w:r>
-        <w:rPr>
-          <w:rStyle w:val="Hyperlink"/>
-          <w:position w:val="1"/>
-        </w:rPr>
-        <w:t>en-doddi-68726724b</w:t>
+        <w:t>linkedin.com/in/naveen-doddi-68726724b</w:t>
       </w:r>
     </w:p>
     <w:p>
@@ -310,7 +296,7 @@
                     <pic:cNvPicPr/>
                   </pic:nvPicPr>
                   <pic:blipFill>
-                    <a:blip r:embed="rId9" cstate="print">
+                    <a:blip r:embed="rId11" cstate="print">
                       <a:extLst>
                         <a:ext uri="{28A0092B-C50C-407E-A947-70E740481C1C}">
                           <a14:useLocalDpi xmlns:a14="http://schemas.microsoft.com/office/drawing/2010/main" val="0"/>
@@ -343,27 +329,13 @@
         </w:rPr>
         <w:t xml:space="preserve"> </w:t>
       </w:r>
-      <w:hyperlink r:id="rId10" w:history="1">
+      <w:hyperlink r:id="rId12" w:history="1">
         <w:r>
           <w:rPr>
             <w:rStyle w:val="Hyperlink"/>
             <w:position w:val="1"/>
           </w:rPr>
-          <w:t>github.com/naveend</w:t>
-        </w:r>
-        <w:r>
-          <w:rPr>
-            <w:rStyle w:val="Hyperlink"/>
-            <w:position w:val="1"/>
-          </w:rPr>
-          <w:t>o</w:t>
-        </w:r>
-        <w:r>
-          <w:rPr>
-            <w:rStyle w:val="Hyperlink"/>
-            <w:position w:val="1"/>
-          </w:rPr>
-          <w:t>ddi</w:t>
+          <w:t>github.com/naveendoddi</w:t>
         </w:r>
       </w:hyperlink>
       <w:r>
@@ -399,7 +371,7 @@
                     <pic:cNvPicPr/>
                   </pic:nvPicPr>
                   <pic:blipFill>
-                    <a:blip r:embed="rId11" cstate="print">
+                    <a:blip r:embed="rId13" cstate="print">
                       <a:extLst>
                         <a:ext uri="{28A0092B-C50C-407E-A947-70E740481C1C}">
                           <a14:useLocalDpi xmlns:a14="http://schemas.microsoft.com/office/drawing/2010/main" val="0"/>
@@ -459,21 +431,7 @@
           <w:rStyle w:val="Hyperlink"/>
           <w:position w:val="1"/>
         </w:rPr>
-        <w:t>naveendoddi.</w:t>
-      </w:r>
-      <w:r>
-        <w:rPr>
-          <w:rStyle w:val="Hyperlink"/>
-          <w:position w:val="1"/>
-        </w:rPr>
-        <w:t>g</w:t>
-      </w:r>
-      <w:r>
-        <w:rPr>
-          <w:rStyle w:val="Hyperlink"/>
-          <w:position w:val="1"/>
-        </w:rPr>
-        <w:t>ithub.io/portFolio/</w:t>
+        <w:t>naveendoddi.github.io/portFolio/</w:t>
       </w:r>
     </w:p>
     <w:p>
@@ -1280,14 +1238,22 @@
         </w:rPr>
         <w:t xml:space="preserve"> </w:t>
       </w:r>
-      <w:hyperlink r:id="rId12" w:history="1">
+      <w:hyperlink r:id="rId14" w:history="1">
         <w:r>
           <w:rPr>
             <w:rStyle w:val="Hyperlink"/>
             <w:w w:val="115"/>
             <w:sz w:val="20"/>
           </w:rPr>
-          <w:t>https://9vnkjc-3000.csb.app/</w:t>
+          <w:t>https://swiggy-clone-two.vercel.app</w:t>
+        </w:r>
+        <w:r>
+          <w:rPr>
+            <w:rStyle w:val="Hyperlink"/>
+            <w:w w:val="115"/>
+            <w:sz w:val="20"/>
+          </w:rPr>
+          <w:t>/</w:t>
         </w:r>
       </w:hyperlink>
     </w:p>
@@ -1802,14 +1768,22 @@
         </w:rPr>
         <w:t xml:space="preserve"> </w:t>
       </w:r>
-      <w:hyperlink r:id="rId13" w:history="1">
+      <w:hyperlink r:id="rId15" w:history="1">
         <w:r>
           <w:rPr>
             <w:rStyle w:val="Hyperlink"/>
             <w:sz w:val="20"/>
             <w:lang w:val="en-IN"/>
           </w:rPr>
-          <w:t>https://india-8487r2yls-challengers1.vercel.app/</w:t>
+          <w:t>https://india-rho.vercel.app</w:t>
+        </w:r>
+        <w:r>
+          <w:rPr>
+            <w:rStyle w:val="Hyperlink"/>
+            <w:sz w:val="20"/>
+            <w:lang w:val="en-IN"/>
+          </w:rPr>
+          <w:t>/</w:t>
         </w:r>
       </w:hyperlink>
     </w:p>
@@ -2204,7 +2178,7 @@
       <w:r>
         <w:t xml:space="preserve">  </w:t>
       </w:r>
-      <w:hyperlink r:id="rId14" w:history="1">
+      <w:hyperlink r:id="rId16" w:history="1">
         <w:r>
           <w:rPr>
             <w:rStyle w:val="Hyperlink"/>
@@ -2606,6 +2580,13 @@
           <w:sz w:val="20"/>
         </w:rPr>
         <w:t>,</w:t>
+      </w:r>
+      <w:r>
+        <w:rPr>
+          <w:w w:val="115"/>
+          <w:sz w:val="20"/>
+        </w:rPr>
+        <w:t xml:space="preserve"> API's,</w:t>
       </w:r>
       <w:r>
         <w:rPr>
@@ -3548,7 +3529,7 @@
                     <pic:cNvPicPr/>
                   </pic:nvPicPr>
                   <pic:blipFill>
-                    <a:blip r:embed="rId15" cstate="print">
+                    <a:blip r:embed="rId17" cstate="print">
                       <a:extLst>
                         <a:ext uri="{28A0092B-C50C-407E-A947-70E740481C1C}">
                           <a14:useLocalDpi xmlns:a14="http://schemas.microsoft.com/office/drawing/2010/main" val="0"/>
@@ -3663,14 +3644,7 @@
           <w:w w:val="115"/>
           <w:sz w:val="20"/>
         </w:rPr>
-        <w:t xml:space="preserve">Certified in SQL </w:t>
-      </w:r>
-      <w:r>
-        <w:rPr>
-          <w:w w:val="115"/>
-          <w:sz w:val="20"/>
-        </w:rPr>
-        <w:t>by HackerRank</w:t>
+        <w:t>Certified in SQL by HackerRank</w:t>
       </w:r>
     </w:p>
     <w:p>
@@ -3869,13 +3843,51 @@
 </w:document>
 </file>
 
+<file path=word/endnotes.xml><?xml version="1.0" encoding="utf-8"?>
+<w:endnotes xmlns:wpc="http://schemas.microsoft.com/office/word/2010/wordprocessingCanvas" xmlns:cx="http://schemas.microsoft.com/office/drawing/2014/chartex" xmlns:cx1="http://schemas.microsoft.com/office/drawing/2015/9/8/chartex" xmlns:cx2="http://schemas.microsoft.com/office/drawing/2015/10/21/chartex" xmlns:cx3="http://schemas.microsoft.com/office/drawing/2016/5/9/chartex" xmlns:cx4="http://schemas.microsoft.com/office/drawing/2016/5/10/chartex" xmlns:cx5="http://schemas.microsoft.com/office/drawing/2016/5/11/chartex" xmlns:cx6="http://schemas.microsoft.com/office/drawing/2016/5/12/chartex" xmlns:cx7="http://schemas.microsoft.com/office/drawing/2016/5/13/chartex" xmlns:cx8="http://schemas.microsoft.com/office/drawing/2016/5/14/chartex" xmlns:mc="http://schemas.openxmlformats.org/markup-compatibility/2006" xmlns:aink="http://schemas.microsoft.com/office/drawing/2016/ink" xmlns:am3d="http://schemas.microsoft.com/office/drawing/2017/model3d" xmlns:o="urn:schemas-microsoft-com:office:office" xmlns:oel="http://schemas.microsoft.com/office/2019/extlst" xmlns:r="http://schemas.openxmlformats.org/officeDocument/2006/relationships" xmlns:m="http://schemas.openxmlformats.org/officeDocument/2006/math" xmlns:v="urn:schemas-microsoft-com:vml" xmlns:wp14="http://schemas.microsoft.com/office/word/2010/wordprocessingDrawing" xmlns:wp="http://schemas.openxmlformats.org/drawingml/2006/wordprocessingDrawing" xmlns:w10="urn:schemas-microsoft-com:office:word" xmlns:w="http://schemas.openxmlformats.org/wordprocessingml/2006/main" xmlns:w14="http://schemas.microsoft.com/office/word/2010/wordml" xmlns:w15="http://schemas.microsoft.com/office/word/2012/wordml" xmlns:w16cex="http://schemas.microsoft.com/office/word/2018/wordml/cex" xmlns:w16cid="http://schemas.microsoft.com/office/word/2016/wordml/cid" xmlns:w16="http://schemas.microsoft.com/office/word/2018/wordml" xmlns:w16du="http://schemas.microsoft.com/office/word/2023/wordml/word16du" xmlns:w16sdtdh="http://schemas.microsoft.com/office/word/2020/wordml/sdtdatahash" xmlns:w16sdtfl="http://schemas.microsoft.com/office/word/2024/wordml/sdtformatlock" xmlns:w16se="http://schemas.microsoft.com/office/word/2015/wordml/symex" xmlns:wpg="http://schemas.microsoft.com/office/word/2010/wordprocessingGroup" xmlns:wpi="http://schemas.microsoft.com/office/word/2010/wordprocessingInk" xmlns:wne="http://schemas.microsoft.com/office/word/2006/wordml" xmlns:wps="http://schemas.microsoft.com/office/word/2010/wordprocessingShape" mc:Ignorable="w14 w15 w16se w16cid w16 w16cex w16sdtdh w16sdtfl w16du wp14">
+  <w:endnote w:type="separator" w:id="-1">
+    <w:p>
+      <w:r>
+        <w:separator/>
+      </w:r>
+    </w:p>
+  </w:endnote>
+  <w:endnote w:type="continuationSeparator" w:id="0">
+    <w:p>
+      <w:r>
+        <w:continuationSeparator/>
+      </w:r>
+    </w:p>
+  </w:endnote>
+</w:endnotes>
+</file>
+
+<file path=word/footnotes.xml><?xml version="1.0" encoding="utf-8"?>
+<w:footnotes xmlns:wpc="http://schemas.microsoft.com/office/word/2010/wordprocessingCanvas" xmlns:cx="http://schemas.microsoft.com/office/drawing/2014/chartex" xmlns:cx1="http://schemas.microsoft.com/office/drawing/2015/9/8/chartex" xmlns:cx2="http://schemas.microsoft.com/office/drawing/2015/10/21/chartex" xmlns:cx3="http://schemas.microsoft.com/office/drawing/2016/5/9/chartex" xmlns:cx4="http://schemas.microsoft.com/office/drawing/2016/5/10/chartex" xmlns:cx5="http://schemas.microsoft.com/office/drawing/2016/5/11/chartex" xmlns:cx6="http://schemas.microsoft.com/office/drawing/2016/5/12/chartex" xmlns:cx7="http://schemas.microsoft.com/office/drawing/2016/5/13/chartex" xmlns:cx8="http://schemas.microsoft.com/office/drawing/2016/5/14/chartex" xmlns:mc="http://schemas.openxmlformats.org/markup-compatibility/2006" xmlns:aink="http://schemas.microsoft.com/office/drawing/2016/ink" xmlns:am3d="http://schemas.microsoft.com/office/drawing/2017/model3d" xmlns:o="urn:schemas-microsoft-com:office:office" xmlns:oel="http://schemas.microsoft.com/office/2019/extlst" xmlns:r="http://schemas.openxmlformats.org/officeDocument/2006/relationships" xmlns:m="http://schemas.openxmlformats.org/officeDocument/2006/math" xmlns:v="urn:schemas-microsoft-com:vml" xmlns:wp14="http://schemas.microsoft.com/office/word/2010/wordprocessingDrawing" xmlns:wp="http://schemas.openxmlformats.org/drawingml/2006/wordprocessingDrawing" xmlns:w10="urn:schemas-microsoft-com:office:word" xmlns:w="http://schemas.openxmlformats.org/wordprocessingml/2006/main" xmlns:w14="http://schemas.microsoft.com/office/word/2010/wordml" xmlns:w15="http://schemas.microsoft.com/office/word/2012/wordml" xmlns:w16cex="http://schemas.microsoft.com/office/word/2018/wordml/cex" xmlns:w16cid="http://schemas.microsoft.com/office/word/2016/wordml/cid" xmlns:w16="http://schemas.microsoft.com/office/word/2018/wordml" xmlns:w16du="http://schemas.microsoft.com/office/word/2023/wordml/word16du" xmlns:w16sdtdh="http://schemas.microsoft.com/office/word/2020/wordml/sdtdatahash" xmlns:w16sdtfl="http://schemas.microsoft.com/office/word/2024/wordml/sdtformatlock" xmlns:w16se="http://schemas.microsoft.com/office/word/2015/wordml/symex" xmlns:wpg="http://schemas.microsoft.com/office/word/2010/wordprocessingGroup" xmlns:wpi="http://schemas.microsoft.com/office/word/2010/wordprocessingInk" xmlns:wne="http://schemas.microsoft.com/office/word/2006/wordml" xmlns:wps="http://schemas.microsoft.com/office/word/2010/wordprocessingShape" mc:Ignorable="w14 w15 w16se w16cid w16 w16cex w16sdtdh w16sdtfl w16du wp14">
+  <w:footnote w:type="separator" w:id="-1">
+    <w:p>
+      <w:r>
+        <w:separator/>
+      </w:r>
+    </w:p>
+  </w:footnote>
+  <w:footnote w:type="continuationSeparator" w:id="0">
+    <w:p>
+      <w:r>
+        <w:continuationSeparator/>
+      </w:r>
+    </w:p>
+  </w:footnote>
+</w:footnotes>
+</file>
+
 <file path=word/numbering.xml><?xml version="1.0" encoding="utf-8"?>
 <w:numbering xmlns:wpc="http://schemas.microsoft.com/office/word/2010/wordprocessingCanvas" xmlns:cx="http://schemas.microsoft.com/office/drawing/2014/chartex" xmlns:cx1="http://schemas.microsoft.com/office/drawing/2015/9/8/chartex" xmlns:cx2="http://schemas.microsoft.com/office/drawing/2015/10/21/chartex" xmlns:cx3="http://schemas.microsoft.com/office/drawing/2016/5/9/chartex" xmlns:cx4="http://schemas.microsoft.com/office/drawing/2016/5/10/chartex" xmlns:cx5="http://schemas.microsoft.com/office/drawing/2016/5/11/chartex" xmlns:cx6="http://schemas.microsoft.com/office/drawing/2016/5/12/chartex" xmlns:cx7="http://schemas.microsoft.com/office/drawing/2016/5/13/chartex" xmlns:cx8="http://schemas.microsoft.com/office/drawing/2016/5/14/chartex" xmlns:mc="http://schemas.openxmlformats.org/markup-compatibility/2006" xmlns:aink="http://schemas.microsoft.com/office/drawing/2016/ink" xmlns:am3d="http://schemas.microsoft.com/office/drawing/2017/model3d" xmlns:o="urn:schemas-microsoft-com:office:office" xmlns:oel="http://schemas.microsoft.com/office/2019/extlst" xmlns:r="http://schemas.openxmlformats.org/officeDocument/2006/relationships" xmlns:m="http://schemas.openxmlformats.org/officeDocument/2006/math" xmlns:v="urn:schemas-microsoft-com:vml" xmlns:wp14="http://schemas.microsoft.com/office/word/2010/wordprocessingDrawing" xmlns:wp="http://schemas.openxmlformats.org/drawingml/2006/wordprocessingDrawing" xmlns:w10="urn:schemas-microsoft-com:office:word" xmlns:w="http://schemas.openxmlformats.org/wordprocessingml/2006/main" xmlns:w14="http://schemas.microsoft.com/office/word/2010/wordml" xmlns:w15="http://schemas.microsoft.com/office/word/2012/wordml" xmlns:w16cex="http://schemas.microsoft.com/office/word/2018/wordml/cex" xmlns:w16cid="http://schemas.microsoft.com/office/word/2016/wordml/cid" xmlns:w16="http://schemas.microsoft.com/office/word/2018/wordml" xmlns:w16du="http://schemas.microsoft.com/office/word/2023/wordml/word16du" xmlns:w16sdtdh="http://schemas.microsoft.com/office/word/2020/wordml/sdtdatahash" xmlns:w16sdtfl="http://schemas.microsoft.com/office/word/2024/wordml/sdtformatlock" xmlns:w16se="http://schemas.microsoft.com/office/word/2015/wordml/symex" xmlns:wpg="http://schemas.microsoft.com/office/word/2010/wordprocessingGroup" xmlns:wpi="http://schemas.microsoft.com/office/word/2010/wordprocessingInk" xmlns:wne="http://schemas.microsoft.com/office/word/2006/wordml" xmlns:wps="http://schemas.microsoft.com/office/word/2010/wordprocessingShape" mc:Ignorable="w14 w15 w16se w16cid w16 w16cex w16sdtdh w16sdtfl w16du wp14">
   <w:numPicBullet w:numPicBulletId="0">
     <mc:AlternateContent>
       <mc:Choice Requires="v">
         <w:pict>
-          <v:shapetype w14:anchorId="38EA3A19" id="_x0000_t75" coordsize="21600,21600" o:spt="75" o:preferrelative="t" path="m@4@5l@4@11@9@11@9@5xe" filled="f" stroked="f">
+          <v:shapetype w14:anchorId="2422B26A" id="_x0000_t75" coordsize="21600,21600" o:spt="75" o:preferrelative="t" path="m@4@5l@4@11@9@11@9@5xe" filled="f" stroked="f">
             <v:stroke joinstyle="miter"/>
             <v:formulas>
               <v:f eqn="if lineDrawn pixelLineWidth 0"/>
@@ -3894,17 +3906,17 @@
             <v:path o:extrusionok="f" gradientshapeok="t" o:connecttype="rect"/>
             <o:lock v:ext="edit" aspectratio="t"/>
           </v:shapetype>
-          <v:shape id="Picture 1698000848" o:spid="_x0000_i1025" type="#_x0000_t75" style="width:409.5pt;height:409.5pt;visibility:visible;mso-wrap-style:square">
+          <v:shape id="Picture 278903814" o:spid="_x0000_i1025" type="#_x0000_t75" style="width:409.5pt;height:409.5pt;visibility:visible;mso-wrap-style:square">
             <v:imagedata r:id="rId1" o:title=""/>
           </v:shape>
         </w:pict>
       </mc:Choice>
       <mc:Fallback>
         <w:drawing>
-          <wp:inline distT="0" distB="0" distL="0" distR="0" wp14:anchorId="5366E9DB" wp14:editId="2E26598A">
+          <wp:inline distT="0" distB="0" distL="0" distR="0" wp14:anchorId="6532E517" wp14:editId="6C8B812A">
             <wp:extent cx="5200650" cy="5200650"/>
             <wp:effectExtent l="0" t="0" r="0" b="0"/>
-            <wp:docPr id="1698000848" name="Picture 1698000848"/>
+            <wp:docPr id="278903814" name="Picture 278903814"/>
             <wp:cNvGraphicFramePr>
               <a:graphicFrameLocks xmlns:a="http://schemas.openxmlformats.org/drawingml/2006/main" noChangeAspect="1"/>
             </wp:cNvGraphicFramePr>
@@ -5744,6 +5756,7 @@
   <w:style w:type="character" w:default="1" w:styleId="DefaultParagraphFont">
     <w:name w:val="Default Paragraph Font"/>
     <w:uiPriority w:val="1"/>
+    <w:semiHidden/>
     <w:unhideWhenUsed/>
   </w:style>
   <w:style w:type="table" w:default="1" w:styleId="TableNormal">
@@ -5862,6 +5875,54 @@
     <w:rPr>
       <w:color w:val="800080" w:themeColor="followedHyperlink"/>
       <w:u w:val="single"/>
+    </w:rPr>
+  </w:style>
+  <w:style w:type="paragraph" w:styleId="Header">
+    <w:name w:val="header"/>
+    <w:basedOn w:val="Normal"/>
+    <w:link w:val="HeaderChar"/>
+    <w:uiPriority w:val="99"/>
+    <w:unhideWhenUsed/>
+    <w:rsid w:val="00D204C0"/>
+    <w:pPr>
+      <w:tabs>
+        <w:tab w:val="center" w:pos="4513"/>
+        <w:tab w:val="right" w:pos="9026"/>
+      </w:tabs>
+    </w:pPr>
+  </w:style>
+  <w:style w:type="character" w:customStyle="1" w:styleId="HeaderChar">
+    <w:name w:val="Header Char"/>
+    <w:basedOn w:val="DefaultParagraphFont"/>
+    <w:link w:val="Header"/>
+    <w:uiPriority w:val="99"/>
+    <w:rsid w:val="00D204C0"/>
+    <w:rPr>
+      <w:rFonts w:ascii="Calibri" w:eastAsia="Calibri" w:hAnsi="Calibri" w:cs="Calibri"/>
+    </w:rPr>
+  </w:style>
+  <w:style w:type="paragraph" w:styleId="Footer">
+    <w:name w:val="footer"/>
+    <w:basedOn w:val="Normal"/>
+    <w:link w:val="FooterChar"/>
+    <w:uiPriority w:val="99"/>
+    <w:unhideWhenUsed/>
+    <w:rsid w:val="00D204C0"/>
+    <w:pPr>
+      <w:tabs>
+        <w:tab w:val="center" w:pos="4513"/>
+        <w:tab w:val="right" w:pos="9026"/>
+      </w:tabs>
+    </w:pPr>
+  </w:style>
+  <w:style w:type="character" w:customStyle="1" w:styleId="FooterChar">
+    <w:name w:val="Footer Char"/>
+    <w:basedOn w:val="DefaultParagraphFont"/>
+    <w:link w:val="Footer"/>
+    <w:uiPriority w:val="99"/>
+    <w:rsid w:val="00D204C0"/>
+    <w:rPr>
+      <w:rFonts w:ascii="Calibri" w:eastAsia="Calibri" w:hAnsi="Calibri" w:cs="Calibri"/>
     </w:rPr>
   </w:style>
 </w:styles>

</xml_diff>

<commit_message>
puhsing gtag in head
</commit_message>
<xml_diff>
--- a/Resumes/NaveenDoddi-fullStack-Scholar.docx
+++ b/Resumes/NaveenDoddi-fullStack-Scholar.docx
@@ -335,8 +335,17 @@
             <w:rStyle w:val="Hyperlink"/>
             <w:position w:val="1"/>
           </w:rPr>
-          <w:t>github.com/naveendoddi</w:t>
+          <w:t>github.com/</w:t>
         </w:r>
+        <w:proofErr w:type="spellStart"/>
+        <w:r>
+          <w:rPr>
+            <w:rStyle w:val="Hyperlink"/>
+            <w:position w:val="1"/>
+          </w:rPr>
+          <w:t>naveendoddi</w:t>
+        </w:r>
+        <w:proofErr w:type="spellEnd"/>
       </w:hyperlink>
       <w:r>
         <w:rPr>
@@ -431,7 +440,23 @@
           <w:rStyle w:val="Hyperlink"/>
           <w:position w:val="1"/>
         </w:rPr>
-        <w:t>naveendoddi.github.io/portFolio/</w:t>
+        <w:t>naveendoddi.github.io/</w:t>
+      </w:r>
+      <w:proofErr w:type="spellStart"/>
+      <w:r>
+        <w:rPr>
+          <w:rStyle w:val="Hyperlink"/>
+          <w:position w:val="1"/>
+        </w:rPr>
+        <w:t>portFolio</w:t>
+      </w:r>
+      <w:proofErr w:type="spellEnd"/>
+      <w:r>
+        <w:rPr>
+          <w:rStyle w:val="Hyperlink"/>
+          <w:position w:val="1"/>
+        </w:rPr>
+        <w:t>/</w:t>
       </w:r>
     </w:p>
     <w:p>
@@ -1245,15 +1270,7 @@
             <w:w w:val="115"/>
             <w:sz w:val="20"/>
           </w:rPr>
-          <w:t>https://swiggy-clone-two.vercel.app</w:t>
-        </w:r>
-        <w:r>
-          <w:rPr>
-            <w:rStyle w:val="Hyperlink"/>
-            <w:w w:val="115"/>
-            <w:sz w:val="20"/>
-          </w:rPr>
-          <w:t>/</w:t>
+          <w:t>https://swiggy-clone-two.vercel.app/</w:t>
         </w:r>
       </w:hyperlink>
     </w:p>
@@ -1775,15 +1792,7 @@
             <w:sz w:val="20"/>
             <w:lang w:val="en-IN"/>
           </w:rPr>
-          <w:t>https://india-rho.vercel.app</w:t>
-        </w:r>
-        <w:r>
-          <w:rPr>
-            <w:rStyle w:val="Hyperlink"/>
-            <w:sz w:val="20"/>
-            <w:lang w:val="en-IN"/>
-          </w:rPr>
-          <w:t>/</w:t>
+          <w:t>https://india-rho.vercel.app/</w:t>
         </w:r>
       </w:hyperlink>
     </w:p>
@@ -1806,13 +1815,15 @@
           <w:szCs w:val="28"/>
         </w:rPr>
       </w:pPr>
+      <w:proofErr w:type="spellStart"/>
       <w:r>
         <w:rPr>
           <w:sz w:val="28"/>
           <w:szCs w:val="28"/>
         </w:rPr>
-        <w:t>Crypto Currency</w:t>
-      </w:r>
+        <w:t>Github</w:t>
+      </w:r>
+      <w:proofErr w:type="spellEnd"/>
       <w:r>
         <w:rPr>
           <w:sz w:val="28"/>
@@ -1857,34 +1868,6 @@
           <w:lang w:val="en-IN" w:eastAsia="en-IN"/>
         </w:rPr>
         <w:t>:</w:t>
-      </w:r>
-    </w:p>
-    <w:p>
-      <w:pPr>
-        <w:pStyle w:val="ListParagraph"/>
-        <w:widowControl/>
-        <w:numPr>
-          <w:ilvl w:val="0"/>
-          <w:numId w:val="8"/>
-        </w:numPr>
-        <w:autoSpaceDE/>
-        <w:autoSpaceDN/>
-        <w:spacing w:before="0" w:after="100" w:afterAutospacing="1"/>
-        <w:rPr>
-          <w:rFonts w:asciiTheme="minorHAnsi" w:eastAsia="Times New Roman" w:hAnsiTheme="minorHAnsi" w:cstheme="minorHAnsi"/>
-          <w:sz w:val="24"/>
-          <w:szCs w:val="24"/>
-          <w:lang w:val="en-IN" w:eastAsia="en-IN"/>
-        </w:rPr>
-      </w:pPr>
-      <w:r>
-        <w:rPr>
-          <w:rFonts w:asciiTheme="minorHAnsi" w:eastAsia="Times New Roman" w:hAnsiTheme="minorHAnsi" w:cstheme="minorHAnsi"/>
-          <w:sz w:val="24"/>
-          <w:szCs w:val="24"/>
-          <w:lang w:val="en-IN" w:eastAsia="en-IN"/>
-        </w:rPr>
-        <w:t>Integration of multiple APIs to provide real-time market data</w:t>
       </w:r>
     </w:p>
     <w:p>
@@ -1910,20 +1893,9 @@
           <w:rFonts w:asciiTheme="minorHAnsi" w:eastAsia="Times New Roman" w:hAnsiTheme="minorHAnsi" w:cstheme="minorHAnsi"/>
           <w:sz w:val="24"/>
           <w:szCs w:val="24"/>
-          <w:lang w:val="en-IN" w:eastAsia="en-IN"/>
-        </w:rPr>
-        <w:t xml:space="preserve">Advanced tools for data visualization using </w:t>
-      </w:r>
-      <w:r>
-        <w:rPr>
-          <w:rFonts w:asciiTheme="minorHAnsi" w:eastAsia="Times New Roman" w:hAnsiTheme="minorHAnsi" w:cstheme="minorHAnsi"/>
-          <w:b/>
-          <w:bCs/>
-          <w:sz w:val="24"/>
-          <w:szCs w:val="24"/>
-          <w:lang w:val="en-IN" w:eastAsia="en-IN"/>
-        </w:rPr>
-        <w:t>Google Charts</w:t>
+          <w:lang w:eastAsia="en-IN"/>
+        </w:rPr>
+        <w:t>Real-time data integration for up-to-date analytics</w:t>
       </w:r>
     </w:p>
     <w:p>
@@ -1949,6 +1921,34 @@
           <w:rFonts w:asciiTheme="minorHAnsi" w:eastAsia="Times New Roman" w:hAnsiTheme="minorHAnsi" w:cstheme="minorHAnsi"/>
           <w:sz w:val="24"/>
           <w:szCs w:val="24"/>
+          <w:lang w:eastAsia="en-IN"/>
+        </w:rPr>
+        <w:t>Interactive and dynamic visualizations</w:t>
+      </w:r>
+    </w:p>
+    <w:p>
+      <w:pPr>
+        <w:pStyle w:val="ListParagraph"/>
+        <w:widowControl/>
+        <w:numPr>
+          <w:ilvl w:val="0"/>
+          <w:numId w:val="8"/>
+        </w:numPr>
+        <w:autoSpaceDE/>
+        <w:autoSpaceDN/>
+        <w:spacing w:before="100" w:beforeAutospacing="1" w:after="100" w:afterAutospacing="1"/>
+        <w:rPr>
+          <w:rFonts w:asciiTheme="minorHAnsi" w:eastAsia="Times New Roman" w:hAnsiTheme="minorHAnsi" w:cstheme="minorHAnsi"/>
+          <w:sz w:val="24"/>
+          <w:szCs w:val="24"/>
+          <w:lang w:val="en-IN" w:eastAsia="en-IN"/>
+        </w:rPr>
+      </w:pPr>
+      <w:r>
+        <w:rPr>
+          <w:rFonts w:asciiTheme="minorHAnsi" w:eastAsia="Times New Roman" w:hAnsiTheme="minorHAnsi" w:cstheme="minorHAnsi"/>
+          <w:sz w:val="24"/>
+          <w:szCs w:val="24"/>
           <w:lang w:val="en-IN" w:eastAsia="en-IN"/>
         </w:rPr>
         <w:t>Search and filtering capabilities for better data accessibility</w:t>
@@ -1965,7 +1965,7 @@
         <w:autoSpaceDN/>
         <w:spacing w:before="100" w:beforeAutospacing="1" w:after="100" w:afterAutospacing="1"/>
         <w:rPr>
-          <w:rFonts w:asciiTheme="minorHAnsi" w:eastAsia="Times New Roman" w:hAnsiTheme="minorHAnsi" w:cstheme="minorHAnsi"/>
+          <w:rFonts w:ascii="Times New Roman" w:eastAsia="Times New Roman" w:hAnsi="Times New Roman" w:cs="Times New Roman"/>
           <w:sz w:val="24"/>
           <w:szCs w:val="24"/>
           <w:lang w:val="en-IN" w:eastAsia="en-IN"/>
@@ -1980,7 +1980,7 @@
           <w:szCs w:val="24"/>
           <w:lang w:val="en-IN" w:eastAsia="en-IN"/>
         </w:rPr>
-        <w:t>Technical Skills</w:t>
+        <w:t>Outcome</w:t>
       </w:r>
       <w:r>
         <w:rPr>
@@ -1989,61 +1989,16 @@
           <w:szCs w:val="24"/>
           <w:lang w:val="en-IN" w:eastAsia="en-IN"/>
         </w:rPr>
-        <w:t>:</w:t>
-      </w:r>
-    </w:p>
-    <w:p>
-      <w:pPr>
-        <w:widowControl/>
-        <w:numPr>
-          <w:ilvl w:val="1"/>
-          <w:numId w:val="4"/>
-        </w:numPr>
-        <w:autoSpaceDE/>
-        <w:autoSpaceDN/>
-        <w:spacing w:before="100" w:beforeAutospacing="1" w:after="100" w:afterAutospacing="1"/>
+        <w:t xml:space="preserve">: </w:t>
+      </w:r>
+      <w:r>
         <w:rPr>
           <w:rFonts w:asciiTheme="minorHAnsi" w:eastAsia="Times New Roman" w:hAnsiTheme="minorHAnsi" w:cstheme="minorHAnsi"/>
           <w:sz w:val="24"/>
           <w:szCs w:val="24"/>
-          <w:lang w:val="en-IN" w:eastAsia="en-IN"/>
-        </w:rPr>
-      </w:pPr>
-      <w:r>
-        <w:rPr>
-          <w:rFonts w:asciiTheme="minorHAnsi" w:eastAsia="Times New Roman" w:hAnsiTheme="minorHAnsi" w:cstheme="minorHAnsi"/>
-          <w:sz w:val="24"/>
-          <w:szCs w:val="24"/>
-          <w:lang w:val="en-IN" w:eastAsia="en-IN"/>
-        </w:rPr>
-        <w:t>API integration and handling dynamic data</w:t>
-      </w:r>
-    </w:p>
-    <w:p>
-      <w:pPr>
-        <w:widowControl/>
-        <w:numPr>
-          <w:ilvl w:val="1"/>
-          <w:numId w:val="4"/>
-        </w:numPr>
-        <w:autoSpaceDE/>
-        <w:autoSpaceDN/>
-        <w:spacing w:before="100" w:beforeAutospacing="1" w:after="100" w:afterAutospacing="1"/>
-        <w:rPr>
-          <w:rFonts w:asciiTheme="minorHAnsi" w:eastAsia="Times New Roman" w:hAnsiTheme="minorHAnsi" w:cstheme="minorHAnsi"/>
-          <w:sz w:val="24"/>
-          <w:szCs w:val="24"/>
-          <w:lang w:val="en-IN" w:eastAsia="en-IN"/>
-        </w:rPr>
-      </w:pPr>
-      <w:r>
-        <w:rPr>
-          <w:rFonts w:asciiTheme="minorHAnsi" w:eastAsia="Times New Roman" w:hAnsiTheme="minorHAnsi" w:cstheme="minorHAnsi"/>
-          <w:sz w:val="24"/>
-          <w:szCs w:val="24"/>
-          <w:lang w:val="en-IN" w:eastAsia="en-IN"/>
-        </w:rPr>
-        <w:t xml:space="preserve">Proficiency in </w:t>
+          <w:lang w:eastAsia="en-IN"/>
+        </w:rPr>
+        <w:t xml:space="preserve">Successfully built and deployed a data-driven dashboard that empowers users to </w:t>
       </w:r>
       <w:r>
         <w:rPr>
@@ -2052,101 +2007,18 @@
           <w:bCs/>
           <w:sz w:val="24"/>
           <w:szCs w:val="24"/>
-          <w:lang w:val="en-IN" w:eastAsia="en-IN"/>
-        </w:rPr>
-        <w:t>Google Charts</w:t>
+          <w:lang w:eastAsia="en-IN"/>
+        </w:rPr>
+        <w:t>analyze and interpret real-time market data</w:t>
       </w:r>
       <w:r>
         <w:rPr>
           <w:rFonts w:asciiTheme="minorHAnsi" w:eastAsia="Times New Roman" w:hAnsiTheme="minorHAnsi" w:cstheme="minorHAnsi"/>
           <w:sz w:val="24"/>
           <w:szCs w:val="24"/>
-          <w:lang w:val="en-IN" w:eastAsia="en-IN"/>
-        </w:rPr>
-        <w:t xml:space="preserve"> for interactive and user-friendly visualizations</w:t>
-      </w:r>
-    </w:p>
-    <w:p>
-      <w:pPr>
-        <w:widowControl/>
-        <w:numPr>
-          <w:ilvl w:val="1"/>
-          <w:numId w:val="4"/>
-        </w:numPr>
-        <w:autoSpaceDE/>
-        <w:autoSpaceDN/>
-        <w:spacing w:before="100" w:beforeAutospacing="1" w:after="100" w:afterAutospacing="1" w:line="480" w:lineRule="auto"/>
-        <w:rPr>
-          <w:rFonts w:asciiTheme="minorHAnsi" w:eastAsia="Times New Roman" w:hAnsiTheme="minorHAnsi" w:cstheme="minorHAnsi"/>
-          <w:sz w:val="24"/>
-          <w:szCs w:val="24"/>
-          <w:lang w:val="en-IN" w:eastAsia="en-IN"/>
-        </w:rPr>
-      </w:pPr>
-      <w:r>
-        <w:rPr>
-          <w:rFonts w:asciiTheme="minorHAnsi" w:eastAsia="Times New Roman" w:hAnsiTheme="minorHAnsi" w:cstheme="minorHAnsi"/>
-          <w:sz w:val="24"/>
-          <w:szCs w:val="24"/>
-          <w:lang w:val="en-IN" w:eastAsia="en-IN"/>
-        </w:rPr>
-        <w:t>Designing user-centric interfaces for improved user experience</w:t>
-      </w:r>
-    </w:p>
-    <w:p>
-      <w:pPr>
-        <w:widowControl/>
-        <w:numPr>
-          <w:ilvl w:val="0"/>
-          <w:numId w:val="4"/>
-        </w:numPr>
-        <w:autoSpaceDE/>
-        <w:autoSpaceDN/>
-        <w:spacing w:after="100" w:afterAutospacing="1"/>
-        <w:rPr>
-          <w:rFonts w:asciiTheme="minorHAnsi" w:eastAsia="Times New Roman" w:hAnsiTheme="minorHAnsi" w:cstheme="minorHAnsi"/>
-          <w:sz w:val="24"/>
-          <w:szCs w:val="24"/>
-          <w:lang w:val="en-IN" w:eastAsia="en-IN"/>
-        </w:rPr>
-      </w:pPr>
-      <w:r>
-        <w:rPr>
-          <w:rFonts w:asciiTheme="minorHAnsi" w:eastAsia="Times New Roman" w:hAnsiTheme="minorHAnsi" w:cstheme="minorHAnsi"/>
-          <w:b/>
-          <w:bCs/>
-          <w:sz w:val="24"/>
-          <w:szCs w:val="24"/>
-          <w:lang w:val="en-IN" w:eastAsia="en-IN"/>
-        </w:rPr>
-        <w:t>Outcome</w:t>
-      </w:r>
-      <w:r>
-        <w:rPr>
-          <w:rFonts w:asciiTheme="minorHAnsi" w:eastAsia="Times New Roman" w:hAnsiTheme="minorHAnsi" w:cstheme="minorHAnsi"/>
-          <w:sz w:val="24"/>
-          <w:szCs w:val="24"/>
-          <w:lang w:val="en-IN" w:eastAsia="en-IN"/>
-        </w:rPr>
-        <w:t>: Successfully delivered a platform enabling users to analy</w:t>
-      </w:r>
-      <w:r>
-        <w:rPr>
-          <w:rFonts w:asciiTheme="minorHAnsi" w:eastAsia="Times New Roman" w:hAnsiTheme="minorHAnsi" w:cstheme="minorHAnsi"/>
-          <w:sz w:val="24"/>
-          <w:szCs w:val="24"/>
-          <w:lang w:val="en-IN" w:eastAsia="en-IN"/>
-        </w:rPr>
-        <w:t>s</w:t>
-      </w:r>
-      <w:r>
-        <w:rPr>
-          <w:rFonts w:asciiTheme="minorHAnsi" w:eastAsia="Times New Roman" w:hAnsiTheme="minorHAnsi" w:cstheme="minorHAnsi"/>
-          <w:sz w:val="24"/>
-          <w:szCs w:val="24"/>
-          <w:lang w:val="en-IN" w:eastAsia="en-IN"/>
-        </w:rPr>
-        <w:t>e and interpret real-time market data efficiently.</w:t>
+          <w:lang w:eastAsia="en-IN"/>
+        </w:rPr>
+        <w:t xml:space="preserve"> with ease and clarity.</w:t>
       </w:r>
     </w:p>
     <w:p>
@@ -2183,7 +2055,7 @@
           <w:rPr>
             <w:rStyle w:val="Hyperlink"/>
           </w:rPr>
-          <w:t>https://naveendoddi.github.io/Crypto-Currency/</w:t>
+          <w:t>https://naveendoddi.github.io/GitHub_2.O/</w:t>
         </w:r>
       </w:hyperlink>
     </w:p>
@@ -3615,8 +3487,17 @@
           <w:w w:val="115"/>
           <w:sz w:val="20"/>
         </w:rPr>
-        <w:t>Earned a 5-star rating in Problem Solving on HackerRank</w:t>
-      </w:r>
+        <w:t xml:space="preserve">Earned a 5-star rating in Problem Solving on </w:t>
+      </w:r>
+      <w:proofErr w:type="spellStart"/>
+      <w:r>
+        <w:rPr>
+          <w:w w:val="115"/>
+          <w:sz w:val="20"/>
+        </w:rPr>
+        <w:t>HackerRank</w:t>
+      </w:r>
+      <w:proofErr w:type="spellEnd"/>
     </w:p>
     <w:p>
       <w:pPr>
@@ -3644,8 +3525,17 @@
           <w:w w:val="115"/>
           <w:sz w:val="20"/>
         </w:rPr>
-        <w:t>Certified in SQL by HackerRank</w:t>
-      </w:r>
+        <w:t xml:space="preserve">Certified in SQL by </w:t>
+      </w:r>
+      <w:proofErr w:type="spellStart"/>
+      <w:r>
+        <w:rPr>
+          <w:w w:val="115"/>
+          <w:sz w:val="20"/>
+        </w:rPr>
+        <w:t>HackerRank</w:t>
+      </w:r>
+      <w:proofErr w:type="spellEnd"/>
     </w:p>
     <w:p>
       <w:pPr>
@@ -3745,11 +3635,19 @@
           <w:docGrid w:linePitch="299"/>
         </w:sectPr>
       </w:pPr>
-      <w:r>
-        <w:rPr>
-          <w:sz w:val="20"/>
-        </w:rPr>
-        <w:t>Nptel - The Joy of Computing Using Python</w:t>
+      <w:proofErr w:type="spellStart"/>
+      <w:r>
+        <w:rPr>
+          <w:sz w:val="20"/>
+        </w:rPr>
+        <w:t>Nptel</w:t>
+      </w:r>
+      <w:proofErr w:type="spellEnd"/>
+      <w:r>
+        <w:rPr>
+          <w:sz w:val="20"/>
+        </w:rPr>
+        <w:t xml:space="preserve"> - The Joy of Computing Using Python</w:t>
       </w:r>
     </w:p>
     <w:p>
@@ -3887,7 +3785,7 @@
     <mc:AlternateContent>
       <mc:Choice Requires="v">
         <w:pict>
-          <v:shapetype w14:anchorId="2422B26A" id="_x0000_t75" coordsize="21600,21600" o:spt="75" o:preferrelative="t" path="m@4@5l@4@11@9@11@9@5xe" filled="f" stroked="f">
+          <v:shapetype w14:anchorId="74A0E962" id="_x0000_t75" coordsize="21600,21600" o:spt="75" o:preferrelative="t" path="m@4@5l@4@11@9@11@9@5xe" filled="f" stroked="f">
             <v:stroke joinstyle="miter"/>
             <v:formulas>
               <v:f eqn="if lineDrawn pixelLineWidth 0"/>
@@ -3906,17 +3804,17 @@
             <v:path o:extrusionok="f" gradientshapeok="t" o:connecttype="rect"/>
             <o:lock v:ext="edit" aspectratio="t"/>
           </v:shapetype>
-          <v:shape id="Picture 278903814" o:spid="_x0000_i1025" type="#_x0000_t75" style="width:409.5pt;height:409.5pt;visibility:visible;mso-wrap-style:square">
+          <v:shape id="Picture 202247618" o:spid="_x0000_i1025" type="#_x0000_t75" style="width:409.5pt;height:409.5pt;visibility:visible;mso-wrap-style:square">
             <v:imagedata r:id="rId1" o:title=""/>
           </v:shape>
         </w:pict>
       </mc:Choice>
       <mc:Fallback>
         <w:drawing>
-          <wp:inline distT="0" distB="0" distL="0" distR="0" wp14:anchorId="6532E517" wp14:editId="6C8B812A">
+          <wp:inline distT="0" distB="0" distL="0" distR="0" wp14:anchorId="588D12A0" wp14:editId="37106F59">
             <wp:extent cx="5200650" cy="5200650"/>
             <wp:effectExtent l="0" t="0" r="0" b="0"/>
-            <wp:docPr id="278903814" name="Picture 278903814"/>
+            <wp:docPr id="202247618" name="Picture 202247618"/>
             <wp:cNvGraphicFramePr>
               <a:graphicFrameLocks xmlns:a="http://schemas.openxmlformats.org/drawingml/2006/main" noChangeAspect="1"/>
             </wp:cNvGraphicFramePr>
@@ -5756,7 +5654,6 @@
   <w:style w:type="character" w:default="1" w:styleId="DefaultParagraphFont">
     <w:name w:val="Default Paragraph Font"/>
     <w:uiPriority w:val="1"/>
-    <w:semiHidden/>
     <w:unhideWhenUsed/>
   </w:style>
   <w:style w:type="table" w:default="1" w:styleId="TableNormal">

</xml_diff>

<commit_message>
pushing alt and title
</commit_message>
<xml_diff>
--- a/Resumes/NaveenDoddi-fullStack-Scholar.docx
+++ b/Resumes/NaveenDoddi-fullStack-Scholar.docx
@@ -5,10 +5,18 @@
     <w:p>
       <w:pPr>
         <w:pStyle w:val="Title"/>
-      </w:pPr>
-      <w:r>
-        <w:rPr>
+        <w:rPr>
+          <w:rFonts w:asciiTheme="minorHAnsi" w:hAnsiTheme="minorHAnsi" w:cstheme="minorHAnsi"/>
+          <w:sz w:val="40"/>
+          <w:szCs w:val="40"/>
+        </w:rPr>
+      </w:pPr>
+      <w:r>
+        <w:rPr>
+          <w:rFonts w:asciiTheme="minorHAnsi" w:hAnsiTheme="minorHAnsi" w:cstheme="minorHAnsi"/>
           <w:w w:val="130"/>
+          <w:sz w:val="40"/>
+          <w:szCs w:val="40"/>
         </w:rPr>
         <w:t>Doddi Naveen</w:t>
       </w:r>
@@ -21,15 +29,20 @@
         <w:jc w:val="right"/>
         <w:rPr>
           <w:rStyle w:val="Hyperlink"/>
+          <w:rFonts w:asciiTheme="minorHAnsi" w:hAnsiTheme="minorHAnsi" w:cstheme="minorHAnsi"/>
           <w:position w:val="1"/>
-        </w:rPr>
-      </w:pPr>
-      <w:r>
-        <w:rPr>
-          <w:rFonts w:ascii="Times New Roman"/>
+          <w:sz w:val="24"/>
+          <w:szCs w:val="24"/>
+        </w:rPr>
+      </w:pPr>
+      <w:r>
+        <w:rPr>
+          <w:rFonts w:asciiTheme="minorHAnsi" w:hAnsiTheme="minorHAnsi" w:cstheme="minorHAnsi"/>
           <w:noProof/>
           <w:spacing w:val="15"/>
           <w:position w:val="1"/>
+          <w:sz w:val="24"/>
+          <w:szCs w:val="24"/>
         </w:rPr>
         <w:drawing>
           <wp:inline distT="0" distB="0" distL="0" distR="0" wp14:anchorId="1D5362D1" wp14:editId="15593615">
@@ -75,40 +88,51 @@
       </w:r>
       <w:r>
         <w:rPr>
-          <w:rFonts w:ascii="Times New Roman"/>
+          <w:rFonts w:asciiTheme="minorHAnsi" w:hAnsiTheme="minorHAnsi" w:cstheme="minorHAnsi"/>
           <w:spacing w:val="15"/>
           <w:position w:val="1"/>
+          <w:sz w:val="24"/>
+          <w:szCs w:val="24"/>
         </w:rPr>
         <w:t xml:space="preserve"> </w:t>
       </w:r>
       <w:r>
         <w:rPr>
-          <w:rFonts w:ascii="Times New Roman"/>
+          <w:rFonts w:asciiTheme="minorHAnsi" w:hAnsiTheme="minorHAnsi" w:cstheme="minorHAnsi"/>
           <w:spacing w:val="15"/>
           <w:position w:val="1"/>
+          <w:sz w:val="24"/>
+          <w:szCs w:val="24"/>
         </w:rPr>
         <w:t xml:space="preserve">+91 </w:t>
       </w:r>
       <w:r>
         <w:rPr>
-          <w:rFonts w:ascii="Times New Roman"/>
+          <w:rFonts w:asciiTheme="minorHAnsi" w:hAnsiTheme="minorHAnsi" w:cstheme="minorHAnsi"/>
           <w:spacing w:val="15"/>
           <w:position w:val="1"/>
+          <w:sz w:val="24"/>
+          <w:szCs w:val="24"/>
         </w:rPr>
         <w:t>8555913494</w:t>
       </w:r>
       <w:r>
         <w:rPr>
-          <w:rFonts w:ascii="Times New Roman"/>
+          <w:rFonts w:asciiTheme="minorHAnsi" w:hAnsiTheme="minorHAnsi" w:cstheme="minorHAnsi"/>
           <w:spacing w:val="15"/>
           <w:position w:val="1"/>
+          <w:sz w:val="24"/>
+          <w:szCs w:val="24"/>
         </w:rPr>
         <w:t xml:space="preserve">    </w:t>
       </w:r>
       <w:r>
         <w:rPr>
+          <w:rFonts w:asciiTheme="minorHAnsi" w:hAnsiTheme="minorHAnsi" w:cstheme="minorHAnsi"/>
           <w:noProof/>
           <w:position w:val="1"/>
+          <w:sz w:val="24"/>
+          <w:szCs w:val="24"/>
         </w:rPr>
         <w:drawing>
           <wp:inline distT="0" distB="0" distL="0" distR="0" wp14:anchorId="4CFF418F" wp14:editId="520FC513">
@@ -148,9 +172,11 @@
       </w:r>
       <w:r>
         <w:rPr>
-          <w:rFonts w:ascii="Times New Roman"/>
+          <w:rFonts w:asciiTheme="minorHAnsi" w:hAnsiTheme="minorHAnsi" w:cstheme="minorHAnsi"/>
           <w:spacing w:val="15"/>
           <w:position w:val="1"/>
+          <w:sz w:val="24"/>
+          <w:szCs w:val="24"/>
         </w:rPr>
         <w:t xml:space="preserve"> </w:t>
       </w:r>
@@ -158,7 +184,10 @@
         <w:r>
           <w:rPr>
             <w:rStyle w:val="Hyperlink"/>
+            <w:rFonts w:asciiTheme="minorHAnsi" w:hAnsiTheme="minorHAnsi" w:cstheme="minorHAnsi"/>
             <w:position w:val="1"/>
+            <w:sz w:val="24"/>
+            <w:szCs w:val="24"/>
             <w:u w:val="none"/>
           </w:rPr>
           <w:t>prasadnaveen847@gmail.com</w:t>
@@ -166,9 +195,11 @@
         <w:r>
           <w:rPr>
             <w:rStyle w:val="Hyperlink"/>
-            <w:rFonts w:ascii="Times New Roman"/>
+            <w:rFonts w:asciiTheme="minorHAnsi" w:hAnsiTheme="minorHAnsi" w:cstheme="minorHAnsi"/>
             <w:spacing w:val="21"/>
             <w:position w:val="1"/>
+            <w:sz w:val="24"/>
+            <w:szCs w:val="24"/>
             <w:u w:val="none"/>
           </w:rPr>
           <w:t xml:space="preserve"> </w:t>
@@ -176,14 +207,20 @@
       </w:hyperlink>
       <w:r>
         <w:rPr>
+          <w:rFonts w:asciiTheme="minorHAnsi" w:hAnsiTheme="minorHAnsi" w:cstheme="minorHAnsi"/>
           <w:position w:val="1"/>
+          <w:sz w:val="24"/>
+          <w:szCs w:val="24"/>
         </w:rPr>
         <w:t xml:space="preserve">   </w:t>
       </w:r>
       <w:r>
         <w:rPr>
+          <w:rFonts w:asciiTheme="minorHAnsi" w:hAnsiTheme="minorHAnsi" w:cstheme="minorHAnsi"/>
           <w:noProof/>
           <w:spacing w:val="-1"/>
+          <w:sz w:val="24"/>
+          <w:szCs w:val="24"/>
         </w:rPr>
         <w:drawing>
           <wp:inline distT="0" distB="0" distL="0" distR="0" wp14:anchorId="73E9070B" wp14:editId="3B996CDF">
@@ -223,38 +260,56 @@
       </w:r>
       <w:r>
         <w:rPr>
+          <w:rFonts w:asciiTheme="minorHAnsi" w:hAnsiTheme="minorHAnsi" w:cstheme="minorHAnsi"/>
           <w:position w:val="1"/>
+          <w:sz w:val="24"/>
+          <w:szCs w:val="24"/>
           <w:u w:val="single"/>
         </w:rPr>
         <w:t xml:space="preserve"> </w:t>
       </w:r>
       <w:r>
         <w:rPr>
+          <w:rFonts w:asciiTheme="minorHAnsi" w:hAnsiTheme="minorHAnsi" w:cstheme="minorHAnsi"/>
           <w:position w:val="1"/>
+          <w:sz w:val="24"/>
+          <w:szCs w:val="24"/>
         </w:rPr>
         <w:fldChar w:fldCharType="begin"/>
       </w:r>
       <w:r>
         <w:rPr>
+          <w:rFonts w:asciiTheme="minorHAnsi" w:hAnsiTheme="minorHAnsi" w:cstheme="minorHAnsi"/>
           <w:position w:val="1"/>
+          <w:sz w:val="24"/>
+          <w:szCs w:val="24"/>
         </w:rPr>
         <w:instrText>HYPERLINK "https://www.linkedin.com/in/naveen-doddi-68726724b/"</w:instrText>
       </w:r>
       <w:r>
         <w:rPr>
+          <w:rFonts w:asciiTheme="minorHAnsi" w:hAnsiTheme="minorHAnsi" w:cstheme="minorHAnsi"/>
           <w:position w:val="1"/>
-        </w:rPr>
-      </w:r>
-      <w:r>
-        <w:rPr>
+          <w:sz w:val="24"/>
+          <w:szCs w:val="24"/>
+        </w:rPr>
+      </w:r>
+      <w:r>
+        <w:rPr>
+          <w:rFonts w:asciiTheme="minorHAnsi" w:hAnsiTheme="minorHAnsi" w:cstheme="minorHAnsi"/>
           <w:position w:val="1"/>
+          <w:sz w:val="24"/>
+          <w:szCs w:val="24"/>
         </w:rPr>
         <w:fldChar w:fldCharType="separate"/>
       </w:r>
       <w:r>
         <w:rPr>
           <w:rStyle w:val="Hyperlink"/>
+          <w:rFonts w:asciiTheme="minorHAnsi" w:hAnsiTheme="minorHAnsi" w:cstheme="minorHAnsi"/>
           <w:position w:val="1"/>
+          <w:sz w:val="24"/>
+          <w:szCs w:val="24"/>
         </w:rPr>
         <w:t>linkedin.com/in/naveen-doddi-68726724b</w:t>
       </w:r>
@@ -267,18 +322,27 @@
         <w:jc w:val="center"/>
         <w:rPr>
           <w:rStyle w:val="Hyperlink"/>
+          <w:rFonts w:asciiTheme="minorHAnsi" w:hAnsiTheme="minorHAnsi" w:cstheme="minorHAnsi"/>
           <w:position w:val="1"/>
-        </w:rPr>
-      </w:pPr>
-      <w:r>
-        <w:rPr>
+          <w:sz w:val="24"/>
+          <w:szCs w:val="24"/>
+        </w:rPr>
+      </w:pPr>
+      <w:r>
+        <w:rPr>
+          <w:rFonts w:asciiTheme="minorHAnsi" w:hAnsiTheme="minorHAnsi" w:cstheme="minorHAnsi"/>
           <w:position w:val="1"/>
+          <w:sz w:val="24"/>
+          <w:szCs w:val="24"/>
         </w:rPr>
         <w:fldChar w:fldCharType="end"/>
       </w:r>
       <w:r>
         <w:rPr>
+          <w:rFonts w:asciiTheme="minorHAnsi" w:hAnsiTheme="minorHAnsi" w:cstheme="minorHAnsi"/>
           <w:noProof/>
+          <w:sz w:val="24"/>
+          <w:szCs w:val="24"/>
         </w:rPr>
         <w:drawing>
           <wp:inline distT="0" distB="0" distL="0" distR="0" wp14:anchorId="53B4DEB7" wp14:editId="53D92DA6">
@@ -324,7 +388,10 @@
       </w:r>
       <w:r>
         <w:rPr>
+          <w:rFonts w:asciiTheme="minorHAnsi" w:hAnsiTheme="minorHAnsi" w:cstheme="minorHAnsi"/>
           <w:position w:val="1"/>
+          <w:sz w:val="24"/>
+          <w:szCs w:val="24"/>
           <w:u w:val="single"/>
         </w:rPr>
         <w:t xml:space="preserve"> </w:t>
@@ -333,7 +400,10 @@
         <w:r>
           <w:rPr>
             <w:rStyle w:val="Hyperlink"/>
+            <w:rFonts w:asciiTheme="minorHAnsi" w:hAnsiTheme="minorHAnsi" w:cstheme="minorHAnsi"/>
             <w:position w:val="1"/>
+            <w:sz w:val="24"/>
+            <w:szCs w:val="24"/>
           </w:rPr>
           <w:t>github.com/</w:t>
         </w:r>
@@ -341,7 +411,10 @@
         <w:r>
           <w:rPr>
             <w:rStyle w:val="Hyperlink"/>
+            <w:rFonts w:asciiTheme="minorHAnsi" w:hAnsiTheme="minorHAnsi" w:cstheme="minorHAnsi"/>
             <w:position w:val="1"/>
+            <w:sz w:val="24"/>
+            <w:szCs w:val="24"/>
           </w:rPr>
           <w:t>naveendoddi</w:t>
         </w:r>
@@ -349,20 +422,20 @@
       </w:hyperlink>
       <w:r>
         <w:rPr>
+          <w:rFonts w:asciiTheme="minorHAnsi" w:hAnsiTheme="minorHAnsi" w:cstheme="minorHAnsi"/>
           <w:position w:val="1"/>
-        </w:rPr>
-        <w:t xml:space="preserve"> </w:t>
-      </w:r>
-      <w:r>
-        <w:rPr>
-          <w:position w:val="1"/>
-        </w:rPr>
-        <w:t xml:space="preserve">     </w:t>
-      </w:r>
-      <w:r>
-        <w:rPr>
+          <w:sz w:val="24"/>
+          <w:szCs w:val="24"/>
+        </w:rPr>
+        <w:t xml:space="preserve">      </w:t>
+      </w:r>
+      <w:r>
+        <w:rPr>
+          <w:rFonts w:asciiTheme="minorHAnsi" w:hAnsiTheme="minorHAnsi" w:cstheme="minorHAnsi"/>
           <w:noProof/>
           <w:position w:val="1"/>
+          <w:sz w:val="24"/>
+          <w:szCs w:val="24"/>
         </w:rPr>
         <w:drawing>
           <wp:inline distT="0" distB="0" distL="0" distR="0" wp14:anchorId="477D8080" wp14:editId="42084F5B">
@@ -408,37 +481,55 @@
       </w:r>
       <w:r>
         <w:rPr>
+          <w:rFonts w:asciiTheme="minorHAnsi" w:hAnsiTheme="minorHAnsi" w:cstheme="minorHAnsi"/>
           <w:position w:val="1"/>
+          <w:sz w:val="24"/>
+          <w:szCs w:val="24"/>
         </w:rPr>
         <w:t xml:space="preserve"> </w:t>
       </w:r>
       <w:r>
         <w:rPr>
+          <w:rFonts w:asciiTheme="minorHAnsi" w:hAnsiTheme="minorHAnsi" w:cstheme="minorHAnsi"/>
           <w:position w:val="1"/>
+          <w:sz w:val="24"/>
+          <w:szCs w:val="24"/>
         </w:rPr>
         <w:fldChar w:fldCharType="begin"/>
       </w:r>
       <w:r>
         <w:rPr>
+          <w:rFonts w:asciiTheme="minorHAnsi" w:hAnsiTheme="minorHAnsi" w:cstheme="minorHAnsi"/>
           <w:position w:val="1"/>
+          <w:sz w:val="24"/>
+          <w:szCs w:val="24"/>
         </w:rPr>
         <w:instrText>HYPERLINK "https://naveendoddi.github.io/portFolio/"</w:instrText>
       </w:r>
       <w:r>
         <w:rPr>
+          <w:rFonts w:asciiTheme="minorHAnsi" w:hAnsiTheme="minorHAnsi" w:cstheme="minorHAnsi"/>
           <w:position w:val="1"/>
-        </w:rPr>
-      </w:r>
-      <w:r>
-        <w:rPr>
+          <w:sz w:val="24"/>
+          <w:szCs w:val="24"/>
+        </w:rPr>
+      </w:r>
+      <w:r>
+        <w:rPr>
+          <w:rFonts w:asciiTheme="minorHAnsi" w:hAnsiTheme="minorHAnsi" w:cstheme="minorHAnsi"/>
           <w:position w:val="1"/>
+          <w:sz w:val="24"/>
+          <w:szCs w:val="24"/>
         </w:rPr>
         <w:fldChar w:fldCharType="separate"/>
       </w:r>
       <w:r>
         <w:rPr>
           <w:rStyle w:val="Hyperlink"/>
+          <w:rFonts w:asciiTheme="minorHAnsi" w:hAnsiTheme="minorHAnsi" w:cstheme="minorHAnsi"/>
           <w:position w:val="1"/>
+          <w:sz w:val="24"/>
+          <w:szCs w:val="24"/>
         </w:rPr>
         <w:t>naveendoddi.github.io/</w:t>
       </w:r>
@@ -446,7 +537,10 @@
       <w:r>
         <w:rPr>
           <w:rStyle w:val="Hyperlink"/>
+          <w:rFonts w:asciiTheme="minorHAnsi" w:hAnsiTheme="minorHAnsi" w:cstheme="minorHAnsi"/>
           <w:position w:val="1"/>
+          <w:sz w:val="24"/>
+          <w:szCs w:val="24"/>
         </w:rPr>
         <w:t>portFolio</w:t>
       </w:r>
@@ -454,7 +548,10 @@
       <w:r>
         <w:rPr>
           <w:rStyle w:val="Hyperlink"/>
+          <w:rFonts w:asciiTheme="minorHAnsi" w:hAnsiTheme="minorHAnsi" w:cstheme="minorHAnsi"/>
           <w:position w:val="1"/>
+          <w:sz w:val="24"/>
+          <w:szCs w:val="24"/>
         </w:rPr>
         <w:t>/</w:t>
       </w:r>
@@ -466,9 +563,11 @@
         <w:ind w:left="5034"/>
         <w:rPr>
           <w:rStyle w:val="Hyperlink"/>
+          <w:rFonts w:asciiTheme="minorHAnsi" w:hAnsiTheme="minorHAnsi" w:cstheme="minorHAnsi"/>
           <w:b/>
           <w:bCs/>
-          <w:sz w:val="2"/>
+          <w:sz w:val="24"/>
+          <w:szCs w:val="24"/>
         </w:rPr>
       </w:pPr>
     </w:p>
@@ -478,14 +577,19 @@
         <w:spacing w:before="2"/>
         <w:ind w:left="0"/>
         <w:rPr>
-          <w:sz w:val="13"/>
-        </w:rPr>
-      </w:pPr>
-      <w:r>
-        <w:rPr>
+          <w:rFonts w:asciiTheme="minorHAnsi" w:hAnsiTheme="minorHAnsi" w:cstheme="minorHAnsi"/>
+          <w:sz w:val="24"/>
+          <w:szCs w:val="24"/>
+        </w:rPr>
+      </w:pPr>
+      <w:r>
+        <w:rPr>
+          <w:rFonts w:asciiTheme="minorHAnsi" w:hAnsiTheme="minorHAnsi" w:cstheme="minorHAnsi"/>
           <w:b/>
           <w:bCs/>
           <w:position w:val="1"/>
+          <w:sz w:val="24"/>
+          <w:szCs w:val="24"/>
         </w:rPr>
         <w:fldChar w:fldCharType="end"/>
       </w:r>
@@ -495,6 +599,7 @@
         <w:pStyle w:val="Heading1"/>
         <w:spacing w:before="51" w:line="360" w:lineRule="auto"/>
         <w:rPr>
+          <w:rFonts w:asciiTheme="minorHAnsi" w:hAnsiTheme="minorHAnsi" w:cstheme="minorHAnsi"/>
           <w:sz w:val="32"/>
           <w:szCs w:val="32"/>
         </w:rPr>
@@ -503,6 +608,7 @@
       <w:bookmarkEnd w:id="0"/>
       <w:r>
         <w:rPr>
+          <w:rFonts w:asciiTheme="minorHAnsi" w:hAnsiTheme="minorHAnsi" w:cstheme="minorHAnsi"/>
           <w:w w:val="120"/>
           <w:sz w:val="32"/>
           <w:szCs w:val="32"/>
@@ -516,13 +622,17 @@
         <w:spacing w:line="20" w:lineRule="exact"/>
         <w:ind w:left="96"/>
         <w:rPr>
-          <w:sz w:val="2"/>
-        </w:rPr>
-      </w:pPr>
-      <w:r>
-        <w:rPr>
+          <w:rFonts w:asciiTheme="minorHAnsi" w:hAnsiTheme="minorHAnsi" w:cstheme="minorHAnsi"/>
+          <w:sz w:val="24"/>
+          <w:szCs w:val="24"/>
+        </w:rPr>
+      </w:pPr>
+      <w:r>
+        <w:rPr>
+          <w:rFonts w:asciiTheme="minorHAnsi" w:hAnsiTheme="minorHAnsi" w:cstheme="minorHAnsi"/>
           <w:noProof/>
-          <w:sz w:val="2"/>
+          <w:sz w:val="24"/>
+          <w:szCs w:val="24"/>
         </w:rPr>
         <mc:AlternateContent>
           <mc:Choice Requires="wpg">
@@ -603,26 +713,60 @@
         <w:spacing w:before="46" w:line="242" w:lineRule="auto"/>
         <w:ind w:left="100" w:right="38"/>
         <w:rPr>
+          <w:rFonts w:asciiTheme="minorHAnsi" w:hAnsiTheme="minorHAnsi" w:cstheme="minorHAnsi"/>
           <w:w w:val="105"/>
-        </w:rPr>
-      </w:pPr>
-      <w:r>
-        <w:rPr>
+          <w:sz w:val="24"/>
+          <w:szCs w:val="24"/>
+        </w:rPr>
+      </w:pPr>
+      <w:r>
+        <w:rPr>
+          <w:rFonts w:asciiTheme="minorHAnsi" w:hAnsiTheme="minorHAnsi" w:cstheme="minorHAnsi"/>
           <w:w w:val="105"/>
-        </w:rPr>
-        <w:t xml:space="preserve">As </w:t>
-      </w:r>
-      <w:r>
-        <w:rPr>
+          <w:sz w:val="24"/>
+          <w:szCs w:val="24"/>
+        </w:rPr>
+        <w:t xml:space="preserve">Aspiring </w:t>
+      </w:r>
+      <w:r>
+        <w:rPr>
+          <w:rFonts w:asciiTheme="minorHAnsi" w:hAnsiTheme="minorHAnsi" w:cstheme="minorHAnsi"/>
+          <w:b/>
+          <w:bCs/>
           <w:w w:val="105"/>
-        </w:rPr>
-        <w:t>a Full Stack Developer, my expertise spans HTML and React. Proficient in crafting well-structured and responsive front-end interfaces using HTML, I bring creativity and precision to web design. Additionally, my skills in React allow me to develop dynamic and efficient user interfaces, ensuring a seamless and engaging user experience. Eager to apply these skills to contribute to innovative web projects</w:t>
-      </w:r>
-      <w:r>
-        <w:rPr>
+          <w:sz w:val="24"/>
+          <w:szCs w:val="24"/>
+        </w:rPr>
+        <w:t>SEO Specialist</w:t>
+      </w:r>
+      <w:r>
+        <w:rPr>
+          <w:rFonts w:asciiTheme="minorHAnsi" w:hAnsiTheme="minorHAnsi" w:cstheme="minorHAnsi"/>
           <w:w w:val="105"/>
-        </w:rPr>
-        <w:t>.</w:t>
+          <w:sz w:val="24"/>
+          <w:szCs w:val="24"/>
+        </w:rPr>
+        <w:t xml:space="preserve"> with a background in </w:t>
+      </w:r>
+      <w:r>
+        <w:rPr>
+          <w:rFonts w:asciiTheme="minorHAnsi" w:hAnsiTheme="minorHAnsi" w:cstheme="minorHAnsi"/>
+          <w:b/>
+          <w:bCs/>
+          <w:w w:val="105"/>
+          <w:sz w:val="24"/>
+          <w:szCs w:val="24"/>
+        </w:rPr>
+        <w:t>full-stack web development</w:t>
+      </w:r>
+      <w:r>
+        <w:rPr>
+          <w:rFonts w:asciiTheme="minorHAnsi" w:hAnsiTheme="minorHAnsi" w:cstheme="minorHAnsi"/>
+          <w:w w:val="105"/>
+          <w:sz w:val="24"/>
+          <w:szCs w:val="24"/>
+        </w:rPr>
+        <w:t>. Eager to apply knowledge of keyword research, on-page optimization, and web analytics to improve website visibility and traffic. Passionate about enhancing user experience and search engine performance through data-driven strategies.</w:t>
       </w:r>
     </w:p>
     <w:p>
@@ -631,12 +775,14 @@
         <w:spacing w:before="192" w:line="360" w:lineRule="auto"/>
         <w:ind w:left="0"/>
         <w:rPr>
+          <w:rFonts w:asciiTheme="minorHAnsi" w:hAnsiTheme="minorHAnsi" w:cstheme="minorHAnsi"/>
           <w:sz w:val="32"/>
           <w:szCs w:val="32"/>
         </w:rPr>
       </w:pPr>
       <w:r>
         <w:rPr>
+          <w:rFonts w:asciiTheme="minorHAnsi" w:hAnsiTheme="minorHAnsi" w:cstheme="minorHAnsi"/>
           <w:w w:val="120"/>
           <w:sz w:val="32"/>
           <w:szCs w:val="32"/>
@@ -650,13 +796,17 @@
         <w:spacing w:line="20" w:lineRule="exact"/>
         <w:ind w:left="96"/>
         <w:rPr>
-          <w:sz w:val="2"/>
-        </w:rPr>
-      </w:pPr>
-      <w:r>
-        <w:rPr>
+          <w:rFonts w:asciiTheme="minorHAnsi" w:hAnsiTheme="minorHAnsi" w:cstheme="minorHAnsi"/>
+          <w:sz w:val="24"/>
+          <w:szCs w:val="24"/>
+        </w:rPr>
+      </w:pPr>
+      <w:r>
+        <w:rPr>
+          <w:rFonts w:asciiTheme="minorHAnsi" w:hAnsiTheme="minorHAnsi" w:cstheme="minorHAnsi"/>
           <w:noProof/>
-          <w:sz w:val="2"/>
+          <w:sz w:val="24"/>
+          <w:szCs w:val="24"/>
         </w:rPr>
         <mc:AlternateContent>
           <mc:Choice Requires="wpg">
@@ -737,12 +887,14 @@
         <w:pStyle w:val="Heading2"/>
         <w:spacing w:before="240"/>
         <w:rPr>
+          <w:rFonts w:asciiTheme="minorHAnsi" w:hAnsiTheme="minorHAnsi" w:cstheme="minorHAnsi"/>
           <w:sz w:val="28"/>
           <w:szCs w:val="28"/>
         </w:rPr>
       </w:pPr>
       <w:r>
         <w:rPr>
+          <w:rFonts w:asciiTheme="minorHAnsi" w:hAnsiTheme="minorHAnsi" w:cstheme="minorHAnsi"/>
           <w:sz w:val="28"/>
           <w:szCs w:val="28"/>
         </w:rPr>
@@ -786,6 +938,15 @@
         </w:rPr>
         <w:t>: HTML, CSS, JavaScript, Node.js, MongoDB</w:t>
       </w:r>
+      <w:r>
+        <w:rPr>
+          <w:rFonts w:asciiTheme="minorHAnsi" w:eastAsia="Times New Roman" w:hAnsiTheme="minorHAnsi" w:cstheme="minorHAnsi"/>
+          <w:sz w:val="24"/>
+          <w:szCs w:val="24"/>
+          <w:lang w:val="en-IN" w:eastAsia="en-IN"/>
+        </w:rPr>
+        <w:t>, SEO</w:t>
+      </w:r>
     </w:p>
     <w:p>
       <w:pPr>
@@ -840,8 +1001,19 @@
           <w:szCs w:val="24"/>
           <w:lang w:val="en-IN" w:eastAsia="en-IN"/>
         </w:rPr>
-        <w:t xml:space="preserve"> hosted on CodeSandbox</w:t>
-      </w:r>
+        <w:t xml:space="preserve"> hosted on </w:t>
+      </w:r>
+      <w:proofErr w:type="spellStart"/>
+      <w:r>
+        <w:rPr>
+          <w:rFonts w:asciiTheme="minorHAnsi" w:eastAsia="Times New Roman" w:hAnsiTheme="minorHAnsi" w:cstheme="minorHAnsi"/>
+          <w:sz w:val="24"/>
+          <w:szCs w:val="24"/>
+          <w:lang w:val="en-IN" w:eastAsia="en-IN"/>
+        </w:rPr>
+        <w:t>Vercel</w:t>
+      </w:r>
+      <w:proofErr w:type="spellEnd"/>
     </w:p>
     <w:p>
       <w:pPr>
@@ -1235,31 +1407,39 @@
         <w:spacing w:before="93"/>
         <w:ind w:hanging="210"/>
         <w:rPr>
-          <w:sz w:val="20"/>
-        </w:rPr>
-      </w:pPr>
-      <w:r>
-        <w:rPr>
+          <w:rFonts w:asciiTheme="minorHAnsi" w:hAnsiTheme="minorHAnsi" w:cstheme="minorHAnsi"/>
+          <w:sz w:val="24"/>
+          <w:szCs w:val="24"/>
+        </w:rPr>
+      </w:pPr>
+      <w:r>
+        <w:rPr>
+          <w:rFonts w:asciiTheme="minorHAnsi" w:hAnsiTheme="minorHAnsi" w:cstheme="minorHAnsi"/>
           <w:b/>
           <w:w w:val="115"/>
-          <w:sz w:val="20"/>
+          <w:sz w:val="24"/>
+          <w:szCs w:val="24"/>
         </w:rPr>
         <w:t xml:space="preserve">  </w:t>
       </w:r>
       <w:r>
         <w:rPr>
+          <w:rFonts w:asciiTheme="minorHAnsi" w:hAnsiTheme="minorHAnsi" w:cstheme="minorHAnsi"/>
           <w:b/>
           <w:w w:val="115"/>
-          <w:sz w:val="20"/>
+          <w:sz w:val="24"/>
+          <w:szCs w:val="24"/>
         </w:rPr>
         <w:t>Link:</w:t>
       </w:r>
       <w:r>
         <w:rPr>
+          <w:rFonts w:asciiTheme="minorHAnsi" w:hAnsiTheme="minorHAnsi" w:cstheme="minorHAnsi"/>
           <w:b/>
           <w:spacing w:val="46"/>
           <w:w w:val="115"/>
-          <w:sz w:val="20"/>
+          <w:sz w:val="24"/>
+          <w:szCs w:val="24"/>
         </w:rPr>
         <w:t xml:space="preserve"> </w:t>
       </w:r>
@@ -1267,8 +1447,10 @@
         <w:r>
           <w:rPr>
             <w:rStyle w:val="Hyperlink"/>
+            <w:rFonts w:asciiTheme="minorHAnsi" w:hAnsiTheme="minorHAnsi" w:cstheme="minorHAnsi"/>
             <w:w w:val="115"/>
-            <w:sz w:val="20"/>
+            <w:sz w:val="24"/>
+            <w:szCs w:val="24"/>
           </w:rPr>
           <w:t>https://swiggy-clone-two.vercel.app/</w:t>
         </w:r>
@@ -1281,7 +1463,9 @@
         </w:tabs>
         <w:spacing w:before="93"/>
         <w:rPr>
-          <w:sz w:val="20"/>
+          <w:rFonts w:asciiTheme="minorHAnsi" w:hAnsiTheme="minorHAnsi" w:cstheme="minorHAnsi"/>
+          <w:sz w:val="24"/>
+          <w:szCs w:val="24"/>
         </w:rPr>
       </w:pPr>
     </w:p>
@@ -1292,6 +1476,7 @@
         </w:tabs>
         <w:spacing w:before="93" w:line="360" w:lineRule="auto"/>
         <w:rPr>
+          <w:rFonts w:asciiTheme="minorHAnsi" w:hAnsiTheme="minorHAnsi" w:cstheme="minorHAnsi"/>
           <w:sz w:val="28"/>
           <w:szCs w:val="28"/>
           <w:lang w:val="en-IN"/>
@@ -1299,6 +1484,7 @@
       </w:pPr>
       <w:r>
         <w:rPr>
+          <w:rFonts w:asciiTheme="minorHAnsi" w:hAnsiTheme="minorHAnsi" w:cstheme="minorHAnsi"/>
           <w:b/>
           <w:bCs/>
           <w:sz w:val="28"/>
@@ -1309,6 +1495,7 @@
       </w:r>
       <w:r>
         <w:rPr>
+          <w:rFonts w:asciiTheme="minorHAnsi" w:hAnsiTheme="minorHAnsi" w:cstheme="minorHAnsi"/>
           <w:b/>
           <w:bCs/>
           <w:sz w:val="28"/>
@@ -1319,6 +1506,7 @@
       </w:r>
       <w:r>
         <w:rPr>
+          <w:rFonts w:asciiTheme="minorHAnsi" w:hAnsiTheme="minorHAnsi" w:cstheme="minorHAnsi"/>
           <w:b/>
           <w:bCs/>
           <w:sz w:val="28"/>
@@ -1329,6 +1517,7 @@
       </w:r>
       <w:r>
         <w:rPr>
+          <w:rFonts w:asciiTheme="minorHAnsi" w:hAnsiTheme="minorHAnsi" w:cstheme="minorHAnsi"/>
           <w:b/>
           <w:bCs/>
           <w:sz w:val="28"/>
@@ -1339,6 +1528,7 @@
       </w:r>
       <w:r>
         <w:rPr>
+          <w:rFonts w:asciiTheme="minorHAnsi" w:hAnsiTheme="minorHAnsi" w:cstheme="minorHAnsi"/>
           <w:b/>
           <w:bCs/>
           <w:sz w:val="28"/>
@@ -1360,12 +1550,15 @@
         </w:tabs>
         <w:spacing w:before="93"/>
         <w:rPr>
-          <w:sz w:val="20"/>
+          <w:rFonts w:asciiTheme="minorHAnsi" w:hAnsiTheme="minorHAnsi" w:cstheme="minorHAnsi"/>
+          <w:sz w:val="24"/>
+          <w:szCs w:val="24"/>
           <w:lang w:val="en-IN"/>
         </w:rPr>
       </w:pPr>
       <w:r>
         <w:rPr>
+          <w:rFonts w:asciiTheme="minorHAnsi" w:hAnsiTheme="minorHAnsi" w:cstheme="minorHAnsi"/>
           <w:b/>
           <w:bCs/>
           <w:sz w:val="24"/>
@@ -1376,7 +1569,9 @@
       </w:r>
       <w:r>
         <w:rPr>
-          <w:sz w:val="20"/>
+          <w:rFonts w:asciiTheme="minorHAnsi" w:hAnsiTheme="minorHAnsi" w:cstheme="minorHAnsi"/>
+          <w:sz w:val="24"/>
+          <w:szCs w:val="24"/>
           <w:lang w:val="en-IN"/>
         </w:rPr>
         <w:t xml:space="preserve"> React, Node.js, Express, Puppeteer, Cheerio</w:t>
@@ -1394,6 +1589,7 @@
         </w:tabs>
         <w:spacing w:before="93"/>
         <w:rPr>
+          <w:rFonts w:asciiTheme="minorHAnsi" w:hAnsiTheme="minorHAnsi" w:cstheme="minorHAnsi"/>
           <w:sz w:val="24"/>
           <w:szCs w:val="24"/>
           <w:lang w:val="en-IN"/>
@@ -1401,6 +1597,7 @@
       </w:pPr>
       <w:r>
         <w:rPr>
+          <w:rFonts w:asciiTheme="minorHAnsi" w:hAnsiTheme="minorHAnsi" w:cstheme="minorHAnsi"/>
           <w:b/>
           <w:bCs/>
           <w:sz w:val="24"/>
@@ -1411,6 +1608,7 @@
       </w:r>
       <w:r>
         <w:rPr>
+          <w:rFonts w:asciiTheme="minorHAnsi" w:hAnsiTheme="minorHAnsi" w:cstheme="minorHAnsi"/>
           <w:sz w:val="24"/>
           <w:szCs w:val="24"/>
           <w:lang w:val="en-IN"/>
@@ -1430,32 +1628,28 @@
         </w:tabs>
         <w:spacing w:before="93"/>
         <w:rPr>
-          <w:sz w:val="20"/>
+          <w:rFonts w:asciiTheme="minorHAnsi" w:hAnsiTheme="minorHAnsi" w:cstheme="minorHAnsi"/>
+          <w:sz w:val="24"/>
+          <w:szCs w:val="24"/>
           <w:lang w:val="en-IN"/>
         </w:rPr>
       </w:pPr>
       <w:r>
         <w:rPr>
+          <w:rFonts w:asciiTheme="minorHAnsi" w:hAnsiTheme="minorHAnsi" w:cstheme="minorHAnsi"/>
           <w:b/>
           <w:bCs/>
           <w:sz w:val="24"/>
           <w:szCs w:val="24"/>
           <w:lang w:val="en-IN"/>
         </w:rPr>
-        <w:t>User Functionality</w:t>
-      </w:r>
-      <w:r>
-        <w:rPr>
-          <w:b/>
-          <w:bCs/>
-          <w:sz w:val="20"/>
-          <w:lang w:val="en-IN"/>
-        </w:rPr>
-        <w:t>:</w:t>
-      </w:r>
-      <w:r>
-        <w:rPr>
-          <w:sz w:val="20"/>
+        <w:t>User Functionality:</w:t>
+      </w:r>
+      <w:r>
+        <w:rPr>
+          <w:rFonts w:asciiTheme="minorHAnsi" w:hAnsiTheme="minorHAnsi" w:cstheme="minorHAnsi"/>
+          <w:sz w:val="24"/>
+          <w:szCs w:val="24"/>
           <w:lang w:val="en-IN"/>
         </w:rPr>
         <w:t xml:space="preserve"> </w:t>
@@ -1473,13 +1667,17 @@
         </w:tabs>
         <w:spacing w:before="93"/>
         <w:rPr>
-          <w:sz w:val="20"/>
+          <w:rFonts w:asciiTheme="minorHAnsi" w:hAnsiTheme="minorHAnsi" w:cstheme="minorHAnsi"/>
+          <w:sz w:val="24"/>
+          <w:szCs w:val="24"/>
           <w:lang w:val="en-IN"/>
         </w:rPr>
       </w:pPr>
       <w:r>
         <w:rPr>
-          <w:sz w:val="20"/>
+          <w:rFonts w:asciiTheme="minorHAnsi" w:hAnsiTheme="minorHAnsi" w:cstheme="minorHAnsi"/>
+          <w:sz w:val="24"/>
+          <w:szCs w:val="24"/>
           <w:lang w:val="en-IN"/>
         </w:rPr>
         <w:t>View detailed information about selected places</w:t>
@@ -1497,13 +1695,17 @@
         </w:tabs>
         <w:spacing w:before="93"/>
         <w:rPr>
-          <w:sz w:val="20"/>
+          <w:rFonts w:asciiTheme="minorHAnsi" w:hAnsiTheme="minorHAnsi" w:cstheme="minorHAnsi"/>
+          <w:sz w:val="24"/>
+          <w:szCs w:val="24"/>
           <w:lang w:val="en-IN"/>
         </w:rPr>
       </w:pPr>
       <w:r>
         <w:rPr>
-          <w:sz w:val="20"/>
+          <w:rFonts w:asciiTheme="minorHAnsi" w:hAnsiTheme="minorHAnsi" w:cstheme="minorHAnsi"/>
+          <w:sz w:val="24"/>
+          <w:szCs w:val="24"/>
           <w:lang w:val="en-IN"/>
         </w:rPr>
         <w:t>Browse high-quality images of destinations</w:t>
@@ -1521,13 +1723,17 @@
         </w:tabs>
         <w:spacing w:before="93"/>
         <w:rPr>
-          <w:sz w:val="20"/>
+          <w:rFonts w:asciiTheme="minorHAnsi" w:hAnsiTheme="minorHAnsi" w:cstheme="minorHAnsi"/>
+          <w:sz w:val="24"/>
+          <w:szCs w:val="24"/>
           <w:lang w:val="en-IN"/>
         </w:rPr>
       </w:pPr>
       <w:r>
         <w:rPr>
-          <w:sz w:val="20"/>
+          <w:rFonts w:asciiTheme="minorHAnsi" w:hAnsiTheme="minorHAnsi" w:cstheme="minorHAnsi"/>
+          <w:sz w:val="24"/>
+          <w:szCs w:val="24"/>
           <w:lang w:val="en-IN"/>
         </w:rPr>
         <w:t>Discover nearby attractions dynamically</w:t>
@@ -1545,32 +1751,28 @@
         </w:tabs>
         <w:spacing w:before="93"/>
         <w:rPr>
-          <w:sz w:val="20"/>
+          <w:rFonts w:asciiTheme="minorHAnsi" w:hAnsiTheme="minorHAnsi" w:cstheme="minorHAnsi"/>
+          <w:sz w:val="24"/>
+          <w:szCs w:val="24"/>
           <w:lang w:val="en-IN"/>
         </w:rPr>
       </w:pPr>
       <w:r>
         <w:rPr>
+          <w:rFonts w:asciiTheme="minorHAnsi" w:hAnsiTheme="minorHAnsi" w:cstheme="minorHAnsi"/>
           <w:b/>
           <w:bCs/>
           <w:sz w:val="24"/>
           <w:szCs w:val="24"/>
           <w:lang w:val="en-IN"/>
         </w:rPr>
-        <w:t>Web Scraping &amp; Data Handling</w:t>
-      </w:r>
-      <w:r>
-        <w:rPr>
-          <w:b/>
-          <w:bCs/>
-          <w:sz w:val="20"/>
-          <w:lang w:val="en-IN"/>
-        </w:rPr>
-        <w:t>:</w:t>
-      </w:r>
-      <w:r>
-        <w:rPr>
-          <w:sz w:val="20"/>
+        <w:t>Web Scraping &amp; Data Handling:</w:t>
+      </w:r>
+      <w:r>
+        <w:rPr>
+          <w:rFonts w:asciiTheme="minorHAnsi" w:hAnsiTheme="minorHAnsi" w:cstheme="minorHAnsi"/>
+          <w:sz w:val="24"/>
+          <w:szCs w:val="24"/>
           <w:lang w:val="en-IN"/>
         </w:rPr>
         <w:t xml:space="preserve"> </w:t>
@@ -1588,13 +1790,17 @@
         </w:tabs>
         <w:spacing w:before="93"/>
         <w:rPr>
-          <w:sz w:val="20"/>
+          <w:rFonts w:asciiTheme="minorHAnsi" w:hAnsiTheme="minorHAnsi" w:cstheme="minorHAnsi"/>
+          <w:sz w:val="24"/>
+          <w:szCs w:val="24"/>
           <w:lang w:val="en-IN"/>
         </w:rPr>
       </w:pPr>
       <w:r>
         <w:rPr>
-          <w:sz w:val="20"/>
+          <w:rFonts w:asciiTheme="minorHAnsi" w:hAnsiTheme="minorHAnsi" w:cstheme="minorHAnsi"/>
+          <w:sz w:val="24"/>
+          <w:szCs w:val="24"/>
           <w:lang w:val="en-IN"/>
         </w:rPr>
         <w:t>Implemented Puppeteer and Cheerio for real-time data extraction</w:t>
@@ -1612,17 +1818,53 @@
         </w:tabs>
         <w:spacing w:before="93"/>
         <w:rPr>
-          <w:sz w:val="20"/>
+          <w:rFonts w:asciiTheme="minorHAnsi" w:hAnsiTheme="minorHAnsi" w:cstheme="minorHAnsi"/>
+          <w:sz w:val="24"/>
+          <w:szCs w:val="24"/>
           <w:lang w:val="en-IN"/>
         </w:rPr>
       </w:pPr>
       <w:r>
         <w:rPr>
-          <w:sz w:val="20"/>
+          <w:rFonts w:asciiTheme="minorHAnsi" w:hAnsiTheme="minorHAnsi" w:cstheme="minorHAnsi"/>
+          <w:sz w:val="24"/>
+          <w:szCs w:val="24"/>
           <w:lang w:val="en-IN"/>
         </w:rPr>
         <w:t>Efficient API handling for fetching and displaying information</w:t>
       </w:r>
+    </w:p>
+    <w:p>
+      <w:pPr>
+        <w:pStyle w:val="ListParagraph"/>
+        <w:tabs>
+          <w:tab w:val="left" w:pos="646"/>
+        </w:tabs>
+        <w:spacing w:before="93"/>
+        <w:ind w:left="2160" w:firstLine="0"/>
+        <w:rPr>
+          <w:rFonts w:asciiTheme="minorHAnsi" w:hAnsiTheme="minorHAnsi" w:cstheme="minorHAnsi"/>
+          <w:sz w:val="24"/>
+          <w:szCs w:val="24"/>
+          <w:lang w:val="en-IN"/>
+        </w:rPr>
+      </w:pPr>
+    </w:p>
+    <w:p>
+      <w:pPr>
+        <w:pStyle w:val="ListParagraph"/>
+        <w:tabs>
+          <w:tab w:val="left" w:pos="646"/>
+        </w:tabs>
+        <w:spacing w:before="93"/>
+        <w:ind w:left="2160" w:firstLine="0"/>
+        <w:rPr>
+          <w:rFonts w:asciiTheme="minorHAnsi" w:hAnsiTheme="minorHAnsi" w:cstheme="minorHAnsi"/>
+          <w:sz w:val="24"/>
+          <w:szCs w:val="24"/>
+          <w:lang w:val="en-IN"/>
+        </w:rPr>
+      </w:pPr>
     </w:p>
     <w:p>
       <w:pPr>
@@ -1636,6 +1878,7 @@
         </w:tabs>
         <w:spacing w:before="93"/>
         <w:rPr>
+          <w:rFonts w:asciiTheme="minorHAnsi" w:hAnsiTheme="minorHAnsi" w:cstheme="minorHAnsi"/>
           <w:sz w:val="24"/>
           <w:szCs w:val="24"/>
           <w:lang w:val="en-IN"/>
@@ -1643,16 +1886,19 @@
       </w:pPr>
       <w:r>
         <w:rPr>
+          <w:rFonts w:asciiTheme="minorHAnsi" w:hAnsiTheme="minorHAnsi" w:cstheme="minorHAnsi"/>
           <w:b/>
           <w:bCs/>
           <w:sz w:val="24"/>
           <w:szCs w:val="24"/>
           <w:lang w:val="en-IN"/>
         </w:rPr>
+        <w:lastRenderedPageBreak/>
         <w:t>Additional Features:</w:t>
       </w:r>
       <w:r>
         <w:rPr>
+          <w:rFonts w:asciiTheme="minorHAnsi" w:hAnsiTheme="minorHAnsi" w:cstheme="minorHAnsi"/>
           <w:sz w:val="24"/>
           <w:szCs w:val="24"/>
           <w:lang w:val="en-IN"/>
@@ -1672,16 +1918,19 @@
         </w:tabs>
         <w:spacing w:before="93"/>
         <w:rPr>
-          <w:sz w:val="20"/>
+          <w:rFonts w:asciiTheme="minorHAnsi" w:hAnsiTheme="minorHAnsi" w:cstheme="minorHAnsi"/>
+          <w:sz w:val="24"/>
+          <w:szCs w:val="24"/>
           <w:lang w:val="en-IN"/>
         </w:rPr>
       </w:pPr>
       <w:r>
         <w:rPr>
-          <w:sz w:val="20"/>
+          <w:rFonts w:asciiTheme="minorHAnsi" w:hAnsiTheme="minorHAnsi" w:cstheme="minorHAnsi"/>
+          <w:sz w:val="24"/>
+          <w:szCs w:val="24"/>
           <w:lang w:val="en-IN"/>
         </w:rPr>
-        <w:lastRenderedPageBreak/>
         <w:t>Responsive UI for seamless user experience</w:t>
       </w:r>
     </w:p>
@@ -1697,17 +1946,65 @@
         </w:tabs>
         <w:spacing w:before="93"/>
         <w:rPr>
-          <w:sz w:val="20"/>
+          <w:rFonts w:asciiTheme="minorHAnsi" w:hAnsiTheme="minorHAnsi" w:cstheme="minorHAnsi"/>
+          <w:sz w:val="24"/>
+          <w:szCs w:val="24"/>
           <w:lang w:val="en-IN"/>
         </w:rPr>
       </w:pPr>
       <w:r>
         <w:rPr>
-          <w:sz w:val="20"/>
+          <w:rFonts w:asciiTheme="minorHAnsi" w:hAnsiTheme="minorHAnsi" w:cstheme="minorHAnsi"/>
+          <w:sz w:val="24"/>
+          <w:szCs w:val="24"/>
           <w:lang w:val="en-IN"/>
         </w:rPr>
         <w:t>Scalable backend architecture with Node.js and Express</w:t>
       </w:r>
+    </w:p>
+    <w:p>
+      <w:pPr>
+        <w:pStyle w:val="ListParagraph"/>
+        <w:numPr>
+          <w:ilvl w:val="2"/>
+          <w:numId w:val="10"/>
+        </w:numPr>
+        <w:tabs>
+          <w:tab w:val="left" w:pos="646"/>
+        </w:tabs>
+        <w:spacing w:before="93"/>
+        <w:rPr>
+          <w:rFonts w:asciiTheme="minorHAnsi" w:hAnsiTheme="minorHAnsi" w:cstheme="minorHAnsi"/>
+          <w:sz w:val="24"/>
+          <w:szCs w:val="24"/>
+          <w:lang w:val="en-IN"/>
+        </w:rPr>
+      </w:pPr>
+      <w:r>
+        <w:rPr>
+          <w:rFonts w:asciiTheme="minorHAnsi" w:eastAsia="Times New Roman" w:hAnsiTheme="minorHAnsi" w:cstheme="minorHAnsi"/>
+          <w:sz w:val="24"/>
+          <w:szCs w:val="24"/>
+          <w:lang w:val="en-IN" w:eastAsia="en-IN"/>
+        </w:rPr>
+        <w:t>Implemented SEO-friendly URLs, meta tags, and structured content for better search visibility.</w:t>
+      </w:r>
+    </w:p>
+    <w:p>
+      <w:pPr>
+        <w:pStyle w:val="ListParagraph"/>
+        <w:tabs>
+          <w:tab w:val="left" w:pos="646"/>
+        </w:tabs>
+        <w:spacing w:before="93"/>
+        <w:ind w:left="2160" w:firstLine="0"/>
+        <w:rPr>
+          <w:rFonts w:asciiTheme="minorHAnsi" w:hAnsiTheme="minorHAnsi" w:cstheme="minorHAnsi"/>
+          <w:sz w:val="24"/>
+          <w:szCs w:val="24"/>
+          <w:lang w:val="en-IN"/>
+        </w:rPr>
+      </w:pPr>
     </w:p>
     <w:p>
       <w:pPr>
@@ -1721,12 +2018,15 @@
         </w:tabs>
         <w:spacing w:before="93"/>
         <w:rPr>
-          <w:sz w:val="20"/>
+          <w:rFonts w:asciiTheme="minorHAnsi" w:hAnsiTheme="minorHAnsi" w:cstheme="minorHAnsi"/>
+          <w:sz w:val="24"/>
+          <w:szCs w:val="24"/>
           <w:lang w:val="en-IN"/>
         </w:rPr>
       </w:pPr>
       <w:r>
         <w:rPr>
+          <w:rFonts w:asciiTheme="minorHAnsi" w:hAnsiTheme="minorHAnsi" w:cstheme="minorHAnsi"/>
           <w:b/>
           <w:bCs/>
           <w:sz w:val="24"/>
@@ -1737,7 +2037,9 @@
       </w:r>
       <w:r>
         <w:rPr>
-          <w:sz w:val="20"/>
+          <w:rFonts w:asciiTheme="minorHAnsi" w:hAnsiTheme="minorHAnsi" w:cstheme="minorHAnsi"/>
+          <w:sz w:val="24"/>
+          <w:szCs w:val="24"/>
           <w:lang w:val="en-IN"/>
         </w:rPr>
         <w:t xml:space="preserve"> Enabled users to explore places with detailed insights and nearby recommendations, enhancing their travel planning experience.</w:t>
@@ -1755,32 +2057,28 @@
         </w:tabs>
         <w:spacing w:before="93"/>
         <w:rPr>
-          <w:sz w:val="20"/>
+          <w:rFonts w:asciiTheme="minorHAnsi" w:hAnsiTheme="minorHAnsi" w:cstheme="minorHAnsi"/>
+          <w:sz w:val="24"/>
+          <w:szCs w:val="24"/>
           <w:lang w:val="en-IN"/>
         </w:rPr>
       </w:pPr>
       <w:r>
         <w:rPr>
+          <w:rFonts w:asciiTheme="minorHAnsi" w:hAnsiTheme="minorHAnsi" w:cstheme="minorHAnsi"/>
           <w:b/>
           <w:bCs/>
           <w:sz w:val="24"/>
           <w:szCs w:val="24"/>
           <w:lang w:val="en-IN"/>
         </w:rPr>
-        <w:t>Link</w:t>
-      </w:r>
-      <w:r>
-        <w:rPr>
-          <w:b/>
-          <w:bCs/>
-          <w:sz w:val="20"/>
-          <w:lang w:val="en-IN"/>
-        </w:rPr>
-        <w:t>:</w:t>
-      </w:r>
-      <w:r>
-        <w:rPr>
-          <w:sz w:val="20"/>
+        <w:t>Link:</w:t>
+      </w:r>
+      <w:r>
+        <w:rPr>
+          <w:rFonts w:asciiTheme="minorHAnsi" w:hAnsiTheme="minorHAnsi" w:cstheme="minorHAnsi"/>
+          <w:sz w:val="24"/>
+          <w:szCs w:val="24"/>
           <w:lang w:val="en-IN"/>
         </w:rPr>
         <w:t xml:space="preserve"> </w:t>
@@ -1789,7 +2087,9 @@
         <w:r>
           <w:rPr>
             <w:rStyle w:val="Hyperlink"/>
-            <w:sz w:val="20"/>
+            <w:rFonts w:asciiTheme="minorHAnsi" w:hAnsiTheme="minorHAnsi" w:cstheme="minorHAnsi"/>
+            <w:sz w:val="24"/>
+            <w:szCs w:val="24"/>
             <w:lang w:val="en-IN"/>
           </w:rPr>
           <w:t>https://india-rho.vercel.app/</w:t>
@@ -1798,283 +2098,34 @@
     </w:p>
     <w:p>
       <w:pPr>
-        <w:tabs>
-          <w:tab w:val="left" w:pos="646"/>
-        </w:tabs>
-        <w:spacing w:before="93"/>
-        <w:rPr>
-          <w:sz w:val="20"/>
-        </w:rPr>
-      </w:pPr>
-    </w:p>
-    <w:p>
-      <w:pPr>
-        <w:pStyle w:val="Heading2"/>
-        <w:rPr>
-          <w:sz w:val="28"/>
-          <w:szCs w:val="28"/>
-        </w:rPr>
-      </w:pPr>
-      <w:proofErr w:type="spellStart"/>
-      <w:r>
-        <w:rPr>
-          <w:sz w:val="28"/>
-          <w:szCs w:val="28"/>
-        </w:rPr>
-        <w:t>Github</w:t>
-      </w:r>
-      <w:proofErr w:type="spellEnd"/>
-      <w:r>
-        <w:rPr>
-          <w:sz w:val="28"/>
-          <w:szCs w:val="28"/>
-        </w:rPr>
-        <w:t xml:space="preserve"> Dashboard</w:t>
-      </w:r>
-    </w:p>
-    <w:p>
-      <w:pPr>
-        <w:widowControl/>
-        <w:numPr>
-          <w:ilvl w:val="0"/>
-          <w:numId w:val="4"/>
-        </w:numPr>
-        <w:autoSpaceDE/>
-        <w:autoSpaceDN/>
-        <w:spacing w:before="100" w:beforeAutospacing="1"/>
-        <w:rPr>
-          <w:rFonts w:asciiTheme="minorHAnsi" w:eastAsia="Times New Roman" w:hAnsiTheme="minorHAnsi" w:cstheme="minorHAnsi"/>
-          <w:sz w:val="24"/>
-          <w:szCs w:val="24"/>
-          <w:lang w:val="en-IN" w:eastAsia="en-IN"/>
-        </w:rPr>
-      </w:pPr>
-      <w:r>
-        <w:rPr>
-          <w:rFonts w:asciiTheme="minorHAnsi" w:eastAsia="Times New Roman" w:hAnsiTheme="minorHAnsi" w:cstheme="minorHAnsi"/>
-          <w:b/>
-          <w:bCs/>
-          <w:sz w:val="24"/>
-          <w:szCs w:val="24"/>
-          <w:lang w:val="en-IN" w:eastAsia="en-IN"/>
-        </w:rPr>
-        <w:t>Key Features</w:t>
-      </w:r>
-      <w:r>
-        <w:rPr>
-          <w:rFonts w:asciiTheme="minorHAnsi" w:eastAsia="Times New Roman" w:hAnsiTheme="minorHAnsi" w:cstheme="minorHAnsi"/>
-          <w:sz w:val="24"/>
-          <w:szCs w:val="24"/>
-          <w:lang w:val="en-IN" w:eastAsia="en-IN"/>
-        </w:rPr>
-        <w:t>:</w:t>
-      </w:r>
-    </w:p>
-    <w:p>
-      <w:pPr>
-        <w:pStyle w:val="ListParagraph"/>
-        <w:widowControl/>
-        <w:numPr>
-          <w:ilvl w:val="0"/>
-          <w:numId w:val="8"/>
-        </w:numPr>
-        <w:autoSpaceDE/>
-        <w:autoSpaceDN/>
-        <w:spacing w:before="100" w:beforeAutospacing="1" w:after="100" w:afterAutospacing="1"/>
-        <w:rPr>
-          <w:rFonts w:asciiTheme="minorHAnsi" w:eastAsia="Times New Roman" w:hAnsiTheme="minorHAnsi" w:cstheme="minorHAnsi"/>
-          <w:sz w:val="24"/>
-          <w:szCs w:val="24"/>
-          <w:lang w:val="en-IN" w:eastAsia="en-IN"/>
-        </w:rPr>
-      </w:pPr>
-      <w:r>
-        <w:rPr>
-          <w:rFonts w:asciiTheme="minorHAnsi" w:eastAsia="Times New Roman" w:hAnsiTheme="minorHAnsi" w:cstheme="minorHAnsi"/>
-          <w:sz w:val="24"/>
-          <w:szCs w:val="24"/>
-          <w:lang w:eastAsia="en-IN"/>
-        </w:rPr>
-        <w:t>Real-time data integration for up-to-date analytics</w:t>
-      </w:r>
-    </w:p>
-    <w:p>
-      <w:pPr>
-        <w:pStyle w:val="ListParagraph"/>
-        <w:widowControl/>
-        <w:numPr>
-          <w:ilvl w:val="0"/>
-          <w:numId w:val="8"/>
-        </w:numPr>
-        <w:autoSpaceDE/>
-        <w:autoSpaceDN/>
-        <w:spacing w:before="100" w:beforeAutospacing="1" w:after="100" w:afterAutospacing="1"/>
-        <w:rPr>
-          <w:rFonts w:asciiTheme="minorHAnsi" w:eastAsia="Times New Roman" w:hAnsiTheme="minorHAnsi" w:cstheme="minorHAnsi"/>
-          <w:sz w:val="24"/>
-          <w:szCs w:val="24"/>
-          <w:lang w:val="en-IN" w:eastAsia="en-IN"/>
-        </w:rPr>
-      </w:pPr>
-      <w:r>
-        <w:rPr>
-          <w:rFonts w:asciiTheme="minorHAnsi" w:eastAsia="Times New Roman" w:hAnsiTheme="minorHAnsi" w:cstheme="minorHAnsi"/>
-          <w:sz w:val="24"/>
-          <w:szCs w:val="24"/>
-          <w:lang w:eastAsia="en-IN"/>
-        </w:rPr>
-        <w:t>Interactive and dynamic visualizations</w:t>
-      </w:r>
-    </w:p>
-    <w:p>
-      <w:pPr>
-        <w:pStyle w:val="ListParagraph"/>
-        <w:widowControl/>
-        <w:numPr>
-          <w:ilvl w:val="0"/>
-          <w:numId w:val="8"/>
-        </w:numPr>
-        <w:autoSpaceDE/>
-        <w:autoSpaceDN/>
-        <w:spacing w:before="100" w:beforeAutospacing="1" w:after="100" w:afterAutospacing="1"/>
-        <w:rPr>
-          <w:rFonts w:asciiTheme="minorHAnsi" w:eastAsia="Times New Roman" w:hAnsiTheme="minorHAnsi" w:cstheme="minorHAnsi"/>
-          <w:sz w:val="24"/>
-          <w:szCs w:val="24"/>
-          <w:lang w:val="en-IN" w:eastAsia="en-IN"/>
-        </w:rPr>
-      </w:pPr>
-      <w:r>
-        <w:rPr>
-          <w:rFonts w:asciiTheme="minorHAnsi" w:eastAsia="Times New Roman" w:hAnsiTheme="minorHAnsi" w:cstheme="minorHAnsi"/>
-          <w:sz w:val="24"/>
-          <w:szCs w:val="24"/>
-          <w:lang w:val="en-IN" w:eastAsia="en-IN"/>
-        </w:rPr>
-        <w:t>Search and filtering capabilities for better data accessibility</w:t>
-      </w:r>
-    </w:p>
-    <w:p>
-      <w:pPr>
-        <w:widowControl/>
-        <w:numPr>
-          <w:ilvl w:val="0"/>
-          <w:numId w:val="4"/>
-        </w:numPr>
-        <w:autoSpaceDE/>
-        <w:autoSpaceDN/>
-        <w:spacing w:before="100" w:beforeAutospacing="1" w:after="100" w:afterAutospacing="1"/>
-        <w:rPr>
-          <w:rFonts w:ascii="Times New Roman" w:eastAsia="Times New Roman" w:hAnsi="Times New Roman" w:cs="Times New Roman"/>
-          <w:sz w:val="24"/>
-          <w:szCs w:val="24"/>
-          <w:lang w:val="en-IN" w:eastAsia="en-IN"/>
-        </w:rPr>
-      </w:pPr>
-      <w:r>
-        <w:rPr>
-          <w:rFonts w:asciiTheme="minorHAnsi" w:eastAsia="Times New Roman" w:hAnsiTheme="minorHAnsi" w:cstheme="minorHAnsi"/>
-          <w:b/>
-          <w:bCs/>
-          <w:sz w:val="24"/>
-          <w:szCs w:val="24"/>
-          <w:lang w:val="en-IN" w:eastAsia="en-IN"/>
-        </w:rPr>
-        <w:t>Outcome</w:t>
-      </w:r>
-      <w:r>
-        <w:rPr>
-          <w:rFonts w:asciiTheme="minorHAnsi" w:eastAsia="Times New Roman" w:hAnsiTheme="minorHAnsi" w:cstheme="minorHAnsi"/>
-          <w:sz w:val="24"/>
-          <w:szCs w:val="24"/>
-          <w:lang w:val="en-IN" w:eastAsia="en-IN"/>
-        </w:rPr>
-        <w:t xml:space="preserve">: </w:t>
-      </w:r>
-      <w:r>
-        <w:rPr>
-          <w:rFonts w:asciiTheme="minorHAnsi" w:eastAsia="Times New Roman" w:hAnsiTheme="minorHAnsi" w:cstheme="minorHAnsi"/>
-          <w:sz w:val="24"/>
-          <w:szCs w:val="24"/>
-          <w:lang w:eastAsia="en-IN"/>
-        </w:rPr>
-        <w:t xml:space="preserve">Successfully built and deployed a data-driven dashboard that empowers users to </w:t>
-      </w:r>
-      <w:r>
-        <w:rPr>
-          <w:rFonts w:asciiTheme="minorHAnsi" w:eastAsia="Times New Roman" w:hAnsiTheme="minorHAnsi" w:cstheme="minorHAnsi"/>
-          <w:b/>
-          <w:bCs/>
-          <w:sz w:val="24"/>
-          <w:szCs w:val="24"/>
-          <w:lang w:eastAsia="en-IN"/>
-        </w:rPr>
-        <w:t>analyze and interpret real-time market data</w:t>
-      </w:r>
-      <w:r>
-        <w:rPr>
-          <w:rFonts w:asciiTheme="minorHAnsi" w:eastAsia="Times New Roman" w:hAnsiTheme="minorHAnsi" w:cstheme="minorHAnsi"/>
-          <w:sz w:val="24"/>
-          <w:szCs w:val="24"/>
-          <w:lang w:eastAsia="en-IN"/>
-        </w:rPr>
-        <w:t xml:space="preserve"> with ease and clarity.</w:t>
-      </w:r>
-    </w:p>
-    <w:p>
-      <w:pPr>
-        <w:widowControl/>
-        <w:numPr>
-          <w:ilvl w:val="0"/>
-          <w:numId w:val="4"/>
-        </w:numPr>
-        <w:autoSpaceDE/>
-        <w:autoSpaceDN/>
-        <w:spacing w:before="100" w:beforeAutospacing="1" w:after="100" w:afterAutospacing="1"/>
-        <w:rPr>
-          <w:rFonts w:ascii="Times New Roman" w:eastAsia="Times New Roman" w:hAnsi="Times New Roman" w:cs="Times New Roman"/>
-          <w:sz w:val="24"/>
-          <w:szCs w:val="24"/>
-          <w:lang w:val="en-IN" w:eastAsia="en-IN"/>
-        </w:rPr>
-      </w:pPr>
-      <w:r>
-        <w:rPr>
-          <w:b/>
-          <w:bCs/>
-          <w:sz w:val="24"/>
-          <w:szCs w:val="24"/>
-        </w:rPr>
-        <w:t>Link:</w:t>
-      </w:r>
-      <w:r>
-        <w:t xml:space="preserve">  </w:t>
-      </w:r>
-      <w:hyperlink r:id="rId16" w:history="1">
-        <w:r>
-          <w:rPr>
-            <w:rStyle w:val="Hyperlink"/>
-          </w:rPr>
-          <w:t>https://naveendoddi.github.io/GitHub_2.O/</w:t>
-        </w:r>
-      </w:hyperlink>
-    </w:p>
-    <w:p>
-      <w:pPr>
         <w:spacing w:before="1" w:after="19" w:line="276" w:lineRule="auto"/>
         <w:rPr>
-          <w:b/>
-          <w:sz w:val="32"/>
-          <w:szCs w:val="32"/>
-        </w:rPr>
-      </w:pPr>
-      <w:r>
-        <w:rPr>
+          <w:rFonts w:asciiTheme="minorHAnsi" w:hAnsiTheme="minorHAnsi" w:cstheme="minorHAnsi"/>
           <w:b/>
           <w:w w:val="125"/>
           <w:sz w:val="32"/>
           <w:szCs w:val="32"/>
         </w:rPr>
+      </w:pPr>
+    </w:p>
+    <w:p>
+      <w:pPr>
+        <w:spacing w:before="1" w:after="19" w:line="276" w:lineRule="auto"/>
+        <w:rPr>
+          <w:rFonts w:asciiTheme="minorHAnsi" w:hAnsiTheme="minorHAnsi" w:cstheme="minorHAnsi"/>
+          <w:b/>
+          <w:sz w:val="32"/>
+          <w:szCs w:val="32"/>
+        </w:rPr>
+      </w:pPr>
+      <w:r>
+        <w:rPr>
+          <w:rFonts w:asciiTheme="minorHAnsi" w:hAnsiTheme="minorHAnsi" w:cstheme="minorHAnsi"/>
+          <w:b/>
+          <w:w w:val="125"/>
+          <w:sz w:val="32"/>
+          <w:szCs w:val="32"/>
+        </w:rPr>
         <w:t>Skills</w:t>
       </w:r>
     </w:p>
@@ -2084,13 +2135,17 @@
         <w:spacing w:line="20" w:lineRule="exact"/>
         <w:ind w:left="96"/>
         <w:rPr>
-          <w:sz w:val="2"/>
-        </w:rPr>
-      </w:pPr>
-      <w:r>
-        <w:rPr>
+          <w:rFonts w:asciiTheme="minorHAnsi" w:hAnsiTheme="minorHAnsi" w:cstheme="minorHAnsi"/>
+          <w:sz w:val="24"/>
+          <w:szCs w:val="24"/>
+        </w:rPr>
+      </w:pPr>
+      <w:r>
+        <w:rPr>
+          <w:rFonts w:asciiTheme="minorHAnsi" w:hAnsiTheme="minorHAnsi" w:cstheme="minorHAnsi"/>
           <w:noProof/>
-          <w:sz w:val="2"/>
+          <w:sz w:val="24"/>
+          <w:szCs w:val="24"/>
         </w:rPr>
         <mc:AlternateContent>
           <mc:Choice Requires="wpg">
@@ -2175,7 +2230,9 @@
         <w:spacing w:before="0"/>
         <w:ind w:left="659" w:firstLine="0"/>
         <w:rPr>
-          <w:sz w:val="20"/>
+          <w:rFonts w:asciiTheme="minorHAnsi" w:hAnsiTheme="minorHAnsi" w:cstheme="minorHAnsi"/>
+          <w:sz w:val="24"/>
+          <w:szCs w:val="24"/>
         </w:rPr>
       </w:pPr>
     </w:p>
@@ -2192,11 +2249,14 @@
         <w:spacing w:before="0"/>
         <w:ind w:hanging="210"/>
         <w:rPr>
-          <w:sz w:val="20"/>
-        </w:rPr>
-      </w:pPr>
-      <w:r>
-        <w:rPr>
+          <w:rFonts w:asciiTheme="minorHAnsi" w:hAnsiTheme="minorHAnsi" w:cstheme="minorHAnsi"/>
+          <w:sz w:val="24"/>
+          <w:szCs w:val="24"/>
+        </w:rPr>
+      </w:pPr>
+      <w:r>
+        <w:rPr>
+          <w:rFonts w:asciiTheme="minorHAnsi" w:hAnsiTheme="minorHAnsi" w:cstheme="minorHAnsi"/>
           <w:b/>
           <w:w w:val="115"/>
           <w:sz w:val="24"/>
@@ -2206,15 +2266,19 @@
       </w:r>
       <w:r>
         <w:rPr>
+          <w:rFonts w:asciiTheme="minorHAnsi" w:hAnsiTheme="minorHAnsi" w:cstheme="minorHAnsi"/>
           <w:w w:val="115"/>
-          <w:sz w:val="20"/>
+          <w:sz w:val="24"/>
+          <w:szCs w:val="24"/>
         </w:rPr>
         <w:t xml:space="preserve">: Python, </w:t>
       </w:r>
       <w:r>
         <w:rPr>
+          <w:rFonts w:asciiTheme="minorHAnsi" w:hAnsiTheme="minorHAnsi" w:cstheme="minorHAnsi"/>
           <w:w w:val="120"/>
-          <w:sz w:val="20"/>
+          <w:sz w:val="24"/>
+          <w:szCs w:val="24"/>
         </w:rPr>
         <w:t>JavaScript</w:t>
       </w:r>
@@ -2232,30 +2296,27 @@
         <w:spacing w:before="52"/>
         <w:ind w:hanging="210"/>
         <w:rPr>
-          <w:sz w:val="20"/>
-        </w:rPr>
-      </w:pPr>
-      <w:r>
-        <w:rPr>
+          <w:rFonts w:asciiTheme="minorHAnsi" w:hAnsiTheme="minorHAnsi" w:cstheme="minorHAnsi"/>
+          <w:sz w:val="24"/>
+          <w:szCs w:val="24"/>
+        </w:rPr>
+      </w:pPr>
+      <w:r>
+        <w:rPr>
+          <w:rFonts w:asciiTheme="minorHAnsi" w:hAnsiTheme="minorHAnsi" w:cstheme="minorHAnsi"/>
           <w:b/>
           <w:bCs/>
           <w:sz w:val="24"/>
           <w:szCs w:val="24"/>
         </w:rPr>
-        <w:t>Web Development</w:t>
-      </w:r>
-      <w:r>
-        <w:rPr>
-          <w:b/>
-          <w:bCs/>
-          <w:sz w:val="20"/>
-        </w:rPr>
-        <w:t xml:space="preserve">: </w:t>
-      </w:r>
-      <w:r>
-        <w:rPr>
+        <w:t xml:space="preserve">Web Development: </w:t>
+      </w:r>
+      <w:r>
+        <w:rPr>
+          <w:rFonts w:asciiTheme="minorHAnsi" w:hAnsiTheme="minorHAnsi" w:cstheme="minorHAnsi"/>
           <w:w w:val="120"/>
-          <w:sz w:val="20"/>
+          <w:sz w:val="24"/>
+          <w:szCs w:val="24"/>
         </w:rPr>
         <w:t>HTML, CSS, Bootstrap</w:t>
       </w:r>
@@ -2273,40 +2334,28 @@
         <w:spacing w:before="52"/>
         <w:ind w:hanging="210"/>
         <w:rPr>
-          <w:sz w:val="20"/>
-        </w:rPr>
-      </w:pPr>
-      <w:r>
-        <w:rPr>
+          <w:rFonts w:asciiTheme="minorHAnsi" w:hAnsiTheme="minorHAnsi" w:cstheme="minorHAnsi"/>
+          <w:sz w:val="24"/>
+          <w:szCs w:val="24"/>
+        </w:rPr>
+      </w:pPr>
+      <w:r>
+        <w:rPr>
+          <w:rFonts w:asciiTheme="minorHAnsi" w:hAnsiTheme="minorHAnsi" w:cstheme="minorHAnsi"/>
           <w:b/>
-          <w:w w:val="120"/>
-          <w:sz w:val="24"/>
-          <w:szCs w:val="24"/>
-        </w:rPr>
-        <w:t>Databases</w:t>
-      </w:r>
-      <w:r>
-        <w:rPr>
-          <w:w w:val="120"/>
-          <w:sz w:val="24"/>
-          <w:szCs w:val="24"/>
-        </w:rPr>
-        <w:t>:</w:t>
-      </w:r>
-      <w:r>
-        <w:rPr>
-          <w:spacing w:val="30"/>
-          <w:w w:val="120"/>
-          <w:sz w:val="20"/>
-        </w:rPr>
-        <w:t xml:space="preserve"> </w:t>
-      </w:r>
-      <w:r>
-        <w:rPr>
-          <w:w w:val="120"/>
-          <w:sz w:val="20"/>
-        </w:rPr>
-        <w:t>MySQL, MongoDB</w:t>
+          <w:bCs/>
+          <w:sz w:val="24"/>
+          <w:szCs w:val="24"/>
+        </w:rPr>
+        <w:t>SEO Tools &amp; Techniques</w:t>
+      </w:r>
+      <w:r>
+        <w:rPr>
+          <w:rFonts w:asciiTheme="minorHAnsi" w:hAnsiTheme="minorHAnsi" w:cstheme="minorHAnsi"/>
+          <w:sz w:val="24"/>
+          <w:szCs w:val="24"/>
+        </w:rPr>
+        <w:t>: Google Search Console, Google Analytics, Keyword Research, On-Page SEO, Technical SEO</w:t>
       </w:r>
     </w:p>
     <w:p>
@@ -2319,49 +2368,51 @@
         <w:tabs>
           <w:tab w:val="left" w:pos="646"/>
         </w:tabs>
+        <w:spacing w:before="52"/>
         <w:ind w:hanging="210"/>
         <w:rPr>
+          <w:rFonts w:asciiTheme="minorHAnsi" w:hAnsiTheme="minorHAnsi" w:cstheme="minorHAnsi"/>
+          <w:sz w:val="24"/>
+          <w:szCs w:val="24"/>
+        </w:rPr>
+      </w:pPr>
+      <w:r>
+        <w:rPr>
+          <w:rFonts w:asciiTheme="minorHAnsi" w:hAnsiTheme="minorHAnsi" w:cstheme="minorHAnsi"/>
           <w:b/>
-          <w:bCs/>
-          <w:sz w:val="24"/>
-          <w:szCs w:val="24"/>
-        </w:rPr>
-      </w:pPr>
-      <w:r>
-        <w:rPr>
-          <w:b/>
-          <w:bCs/>
-          <w:sz w:val="24"/>
-          <w:szCs w:val="24"/>
-        </w:rPr>
-        <w:t>React, Node</w:t>
-      </w:r>
-      <w:r>
-        <w:rPr>
-          <w:b/>
-          <w:bCs/>
-          <w:sz w:val="24"/>
-          <w:szCs w:val="24"/>
-        </w:rPr>
-        <w:t>.js</w:t>
-      </w:r>
-      <w:r>
-        <w:rPr>
-          <w:b/>
-          <w:bCs/>
-          <w:sz w:val="24"/>
-          <w:szCs w:val="24"/>
-        </w:rPr>
-        <w:t>, Express</w:t>
-      </w:r>
-      <w:r>
-        <w:rPr>
-          <w:b/>
-          <w:bCs/>
-          <w:sz w:val="24"/>
-          <w:szCs w:val="24"/>
-        </w:rPr>
-        <w:t>.js</w:t>
+          <w:w w:val="120"/>
+          <w:sz w:val="24"/>
+          <w:szCs w:val="24"/>
+        </w:rPr>
+        <w:t>Databases</w:t>
+      </w:r>
+      <w:r>
+        <w:rPr>
+          <w:rFonts w:asciiTheme="minorHAnsi" w:hAnsiTheme="minorHAnsi" w:cstheme="minorHAnsi"/>
+          <w:w w:val="120"/>
+          <w:sz w:val="24"/>
+          <w:szCs w:val="24"/>
+        </w:rPr>
+        <w:t>:</w:t>
+      </w:r>
+      <w:r>
+        <w:rPr>
+          <w:rFonts w:asciiTheme="minorHAnsi" w:hAnsiTheme="minorHAnsi" w:cstheme="minorHAnsi"/>
+          <w:spacing w:val="30"/>
+          <w:w w:val="120"/>
+          <w:sz w:val="24"/>
+          <w:szCs w:val="24"/>
+        </w:rPr>
+        <w:t xml:space="preserve"> </w:t>
+      </w:r>
+      <w:r>
+        <w:rPr>
+          <w:rFonts w:asciiTheme="minorHAnsi" w:hAnsiTheme="minorHAnsi" w:cstheme="minorHAnsi"/>
+          <w:w w:val="120"/>
+          <w:sz w:val="24"/>
+          <w:szCs w:val="24"/>
+        </w:rPr>
+        <w:t>MySQL, MongoDB</w:t>
       </w:r>
     </w:p>
     <w:p>
@@ -2376,6 +2427,7 @@
         </w:tabs>
         <w:ind w:hanging="210"/>
         <w:rPr>
+          <w:rFonts w:asciiTheme="minorHAnsi" w:hAnsiTheme="minorHAnsi" w:cstheme="minorHAnsi"/>
           <w:b/>
           <w:bCs/>
           <w:sz w:val="24"/>
@@ -2384,19 +2436,43 @@
       </w:pPr>
       <w:r>
         <w:rPr>
+          <w:rFonts w:asciiTheme="minorHAnsi" w:hAnsiTheme="minorHAnsi" w:cstheme="minorHAnsi"/>
           <w:b/>
           <w:bCs/>
           <w:sz w:val="24"/>
           <w:szCs w:val="24"/>
         </w:rPr>
-        <w:t xml:space="preserve">Linux, Aws </w:t>
-      </w:r>
-      <w:r>
-        <w:rPr>
-          <w:w w:val="115"/>
-          <w:sz w:val="20"/>
-        </w:rPr>
-        <w:t>(Basics)</w:t>
+        <w:t>React, Node</w:t>
+      </w:r>
+      <w:r>
+        <w:rPr>
+          <w:rFonts w:asciiTheme="minorHAnsi" w:hAnsiTheme="minorHAnsi" w:cstheme="minorHAnsi"/>
+          <w:b/>
+          <w:bCs/>
+          <w:sz w:val="24"/>
+          <w:szCs w:val="24"/>
+        </w:rPr>
+        <w:t>.js</w:t>
+      </w:r>
+      <w:r>
+        <w:rPr>
+          <w:rFonts w:asciiTheme="minorHAnsi" w:hAnsiTheme="minorHAnsi" w:cstheme="minorHAnsi"/>
+          <w:b/>
+          <w:bCs/>
+          <w:sz w:val="24"/>
+          <w:szCs w:val="24"/>
+        </w:rPr>
+        <w:t>, Express</w:t>
+      </w:r>
+      <w:r>
+        <w:rPr>
+          <w:rFonts w:asciiTheme="minorHAnsi" w:hAnsiTheme="minorHAnsi" w:cstheme="minorHAnsi"/>
+          <w:b/>
+          <w:bCs/>
+          <w:sz w:val="24"/>
+          <w:szCs w:val="24"/>
+        </w:rPr>
+        <w:t>.js</w:t>
       </w:r>
     </w:p>
     <w:p>
@@ -2411,82 +2487,31 @@
         </w:tabs>
         <w:ind w:hanging="210"/>
         <w:rPr>
-          <w:sz w:val="20"/>
-        </w:rPr>
-      </w:pPr>
-      <w:r>
-        <w:rPr>
+          <w:rFonts w:asciiTheme="minorHAnsi" w:hAnsiTheme="minorHAnsi" w:cstheme="minorHAnsi"/>
+          <w:b/>
+          <w:bCs/>
+          <w:sz w:val="24"/>
+          <w:szCs w:val="24"/>
+        </w:rPr>
+      </w:pPr>
+      <w:r>
+        <w:rPr>
+          <w:rFonts w:asciiTheme="minorHAnsi" w:hAnsiTheme="minorHAnsi" w:cstheme="minorHAnsi"/>
+          <w:b/>
+          <w:bCs/>
+          <w:sz w:val="24"/>
+          <w:szCs w:val="24"/>
+        </w:rPr>
+        <w:t xml:space="preserve">Linux, Aws </w:t>
+      </w:r>
+      <w:r>
+        <w:rPr>
+          <w:rFonts w:asciiTheme="minorHAnsi" w:hAnsiTheme="minorHAnsi" w:cstheme="minorHAnsi"/>
           <w:w w:val="115"/>
-          <w:sz w:val="20"/>
-        </w:rPr>
-        <w:t>Data</w:t>
-      </w:r>
-      <w:r>
-        <w:rPr>
-          <w:spacing w:val="11"/>
-          <w:w w:val="115"/>
-          <w:sz w:val="20"/>
-        </w:rPr>
-        <w:t xml:space="preserve"> </w:t>
-      </w:r>
-      <w:r>
-        <w:rPr>
-          <w:w w:val="115"/>
-          <w:sz w:val="20"/>
-        </w:rPr>
-        <w:t>Structures,</w:t>
-      </w:r>
-      <w:r>
-        <w:t xml:space="preserve"> </w:t>
-      </w:r>
-      <w:r>
-        <w:rPr>
-          <w:w w:val="115"/>
-          <w:sz w:val="20"/>
-        </w:rPr>
-        <w:t>ES6 JavaScript</w:t>
-      </w:r>
-      <w:r>
-        <w:rPr>
-          <w:w w:val="115"/>
-          <w:sz w:val="20"/>
-        </w:rPr>
-        <w:t>,</w:t>
-      </w:r>
-      <w:r>
-        <w:rPr>
-          <w:w w:val="115"/>
-          <w:sz w:val="20"/>
-        </w:rPr>
-        <w:t xml:space="preserve"> API's,</w:t>
-      </w:r>
-      <w:r>
-        <w:rPr>
-          <w:w w:val="115"/>
-          <w:sz w:val="20"/>
-        </w:rPr>
-        <w:t xml:space="preserve"> </w:t>
-      </w:r>
-      <w:r>
-        <w:rPr>
-          <w:w w:val="115"/>
-          <w:sz w:val="20"/>
-        </w:rPr>
-        <w:t>GitHub,</w:t>
-      </w:r>
-      <w:r>
-        <w:rPr>
-          <w:w w:val="115"/>
-          <w:sz w:val="20"/>
-        </w:rPr>
-        <w:t xml:space="preserve"> </w:t>
-      </w:r>
-      <w:r>
-        <w:rPr>
-          <w:w w:val="115"/>
-          <w:sz w:val="20"/>
-        </w:rPr>
-        <w:t>Visual Studio Code</w:t>
+          <w:sz w:val="24"/>
+          <w:szCs w:val="24"/>
+        </w:rPr>
+        <w:t>(Basics)</w:t>
       </w:r>
     </w:p>
     <w:p>
@@ -2501,11 +2526,95 @@
         </w:tabs>
         <w:ind w:hanging="210"/>
         <w:rPr>
-          <w:sz w:val="20"/>
-        </w:rPr>
-      </w:pPr>
-      <w:r>
-        <w:rPr>
+          <w:rFonts w:asciiTheme="minorHAnsi" w:hAnsiTheme="minorHAnsi" w:cstheme="minorHAnsi"/>
+          <w:sz w:val="24"/>
+          <w:szCs w:val="24"/>
+        </w:rPr>
+      </w:pPr>
+      <w:r>
+        <w:rPr>
+          <w:rFonts w:asciiTheme="minorHAnsi" w:hAnsiTheme="minorHAnsi" w:cstheme="minorHAnsi"/>
+          <w:w w:val="115"/>
+          <w:sz w:val="24"/>
+          <w:szCs w:val="24"/>
+        </w:rPr>
+        <w:t>Data</w:t>
+      </w:r>
+      <w:r>
+        <w:rPr>
+          <w:rFonts w:asciiTheme="minorHAnsi" w:hAnsiTheme="minorHAnsi" w:cstheme="minorHAnsi"/>
+          <w:spacing w:val="11"/>
+          <w:w w:val="115"/>
+          <w:sz w:val="24"/>
+          <w:szCs w:val="24"/>
+        </w:rPr>
+        <w:t xml:space="preserve"> </w:t>
+      </w:r>
+      <w:r>
+        <w:rPr>
+          <w:rFonts w:asciiTheme="minorHAnsi" w:hAnsiTheme="minorHAnsi" w:cstheme="minorHAnsi"/>
+          <w:w w:val="115"/>
+          <w:sz w:val="24"/>
+          <w:szCs w:val="24"/>
+        </w:rPr>
+        <w:t>Structures,</w:t>
+      </w:r>
+      <w:r>
+        <w:rPr>
+          <w:rFonts w:asciiTheme="minorHAnsi" w:hAnsiTheme="minorHAnsi" w:cstheme="minorHAnsi"/>
+          <w:sz w:val="24"/>
+          <w:szCs w:val="24"/>
+        </w:rPr>
+        <w:t xml:space="preserve"> </w:t>
+      </w:r>
+      <w:r>
+        <w:rPr>
+          <w:rFonts w:asciiTheme="minorHAnsi" w:hAnsiTheme="minorHAnsi" w:cstheme="minorHAnsi"/>
+          <w:w w:val="115"/>
+          <w:sz w:val="24"/>
+          <w:szCs w:val="24"/>
+        </w:rPr>
+        <w:t>ES6 JavaScript,</w:t>
+      </w:r>
+      <w:r>
+        <w:rPr>
+          <w:rFonts w:asciiTheme="minorHAnsi" w:hAnsiTheme="minorHAnsi" w:cstheme="minorHAnsi"/>
+          <w:w w:val="115"/>
+          <w:sz w:val="24"/>
+          <w:szCs w:val="24"/>
+        </w:rPr>
+        <w:t xml:space="preserve"> API's,</w:t>
+      </w:r>
+      <w:r>
+        <w:rPr>
+          <w:rFonts w:asciiTheme="minorHAnsi" w:hAnsiTheme="minorHAnsi" w:cstheme="minorHAnsi"/>
+          <w:w w:val="115"/>
+          <w:sz w:val="24"/>
+          <w:szCs w:val="24"/>
+        </w:rPr>
+        <w:t xml:space="preserve"> GitHub, Visual Studio Code</w:t>
+      </w:r>
+    </w:p>
+    <w:p>
+      <w:pPr>
+        <w:pStyle w:val="ListParagraph"/>
+        <w:numPr>
+          <w:ilvl w:val="0"/>
+          <w:numId w:val="1"/>
+        </w:numPr>
+        <w:tabs>
+          <w:tab w:val="left" w:pos="646"/>
+        </w:tabs>
+        <w:ind w:hanging="210"/>
+        <w:rPr>
+          <w:rFonts w:asciiTheme="minorHAnsi" w:hAnsiTheme="minorHAnsi" w:cstheme="minorHAnsi"/>
+          <w:sz w:val="24"/>
+          <w:szCs w:val="24"/>
+        </w:rPr>
+      </w:pPr>
+      <w:r>
+        <w:rPr>
+          <w:rFonts w:asciiTheme="minorHAnsi" w:hAnsiTheme="minorHAnsi" w:cstheme="minorHAnsi"/>
           <w:b/>
           <w:w w:val="115"/>
           <w:sz w:val="24"/>
@@ -2515,6 +2624,7 @@
       </w:r>
       <w:r>
         <w:rPr>
+          <w:rFonts w:asciiTheme="minorHAnsi" w:hAnsiTheme="minorHAnsi" w:cstheme="minorHAnsi"/>
           <w:b/>
           <w:spacing w:val="14"/>
           <w:w w:val="115"/>
@@ -2525,6 +2635,7 @@
       </w:r>
       <w:r>
         <w:rPr>
+          <w:rFonts w:asciiTheme="minorHAnsi" w:hAnsiTheme="minorHAnsi" w:cstheme="minorHAnsi"/>
           <w:b/>
           <w:w w:val="115"/>
           <w:sz w:val="24"/>
@@ -2534,60 +2645,67 @@
       </w:r>
       <w:r>
         <w:rPr>
+          <w:rFonts w:asciiTheme="minorHAnsi" w:hAnsiTheme="minorHAnsi" w:cstheme="minorHAnsi"/>
           <w:w w:val="115"/>
-          <w:sz w:val="20"/>
+          <w:sz w:val="24"/>
+          <w:szCs w:val="24"/>
         </w:rPr>
         <w:t>:</w:t>
       </w:r>
       <w:r>
         <w:rPr>
+          <w:rFonts w:asciiTheme="minorHAnsi" w:hAnsiTheme="minorHAnsi" w:cstheme="minorHAnsi"/>
           <w:spacing w:val="24"/>
           <w:w w:val="115"/>
-          <w:sz w:val="20"/>
+          <w:sz w:val="24"/>
+          <w:szCs w:val="24"/>
         </w:rPr>
         <w:t xml:space="preserve"> </w:t>
       </w:r>
       <w:r>
         <w:rPr>
+          <w:rFonts w:asciiTheme="minorHAnsi" w:hAnsiTheme="minorHAnsi" w:cstheme="minorHAnsi"/>
           <w:w w:val="115"/>
-          <w:sz w:val="20"/>
-        </w:rPr>
-        <w:t>Communication, Teamwork</w:t>
-      </w:r>
-      <w:r>
-        <w:rPr>
-          <w:w w:val="115"/>
-          <w:sz w:val="20"/>
-        </w:rPr>
-        <w:t>,</w:t>
-      </w:r>
-      <w:r>
-        <w:rPr>
+          <w:sz w:val="24"/>
+          <w:szCs w:val="24"/>
+        </w:rPr>
+        <w:t>Communication, Teamwork,</w:t>
+      </w:r>
+      <w:r>
+        <w:rPr>
+          <w:rFonts w:asciiTheme="minorHAnsi" w:hAnsiTheme="minorHAnsi" w:cstheme="minorHAnsi"/>
           <w:spacing w:val="5"/>
           <w:w w:val="115"/>
-          <w:sz w:val="20"/>
+          <w:sz w:val="24"/>
+          <w:szCs w:val="24"/>
         </w:rPr>
         <w:t xml:space="preserve"> </w:t>
       </w:r>
       <w:r>
         <w:rPr>
+          <w:rFonts w:asciiTheme="minorHAnsi" w:hAnsiTheme="minorHAnsi" w:cstheme="minorHAnsi"/>
           <w:w w:val="115"/>
-          <w:sz w:val="20"/>
+          <w:sz w:val="24"/>
+          <w:szCs w:val="24"/>
         </w:rPr>
         <w:t>Critical</w:t>
       </w:r>
       <w:r>
         <w:rPr>
+          <w:rFonts w:asciiTheme="minorHAnsi" w:hAnsiTheme="minorHAnsi" w:cstheme="minorHAnsi"/>
           <w:spacing w:val="5"/>
           <w:w w:val="115"/>
-          <w:sz w:val="20"/>
+          <w:sz w:val="24"/>
+          <w:szCs w:val="24"/>
         </w:rPr>
         <w:t xml:space="preserve"> </w:t>
       </w:r>
       <w:r>
         <w:rPr>
+          <w:rFonts w:asciiTheme="minorHAnsi" w:hAnsiTheme="minorHAnsi" w:cstheme="minorHAnsi"/>
           <w:w w:val="115"/>
-          <w:sz w:val="20"/>
+          <w:sz w:val="24"/>
+          <w:szCs w:val="24"/>
         </w:rPr>
         <w:t>Thinking</w:t>
       </w:r>
@@ -2598,7 +2716,9 @@
           <w:tab w:val="left" w:pos="646"/>
         </w:tabs>
         <w:rPr>
-          <w:sz w:val="20"/>
+          <w:rFonts w:asciiTheme="minorHAnsi" w:hAnsiTheme="minorHAnsi" w:cstheme="minorHAnsi"/>
+          <w:sz w:val="24"/>
+          <w:szCs w:val="24"/>
         </w:rPr>
       </w:pPr>
     </w:p>
@@ -2608,7 +2728,9 @@
           <w:tab w:val="left" w:pos="646"/>
         </w:tabs>
         <w:rPr>
-          <w:sz w:val="20"/>
+          <w:rFonts w:asciiTheme="minorHAnsi" w:hAnsiTheme="minorHAnsi" w:cstheme="minorHAnsi"/>
+          <w:sz w:val="24"/>
+          <w:szCs w:val="24"/>
         </w:rPr>
       </w:pPr>
     </w:p>
@@ -2617,15 +2739,17 @@
         <w:pStyle w:val="Heading1"/>
         <w:spacing w:before="0" w:line="360" w:lineRule="auto"/>
         <w:rPr>
-          <w:sz w:val="32"/>
-          <w:szCs w:val="32"/>
-        </w:rPr>
-      </w:pPr>
-      <w:r>
-        <w:rPr>
+          <w:rFonts w:asciiTheme="minorHAnsi" w:hAnsiTheme="minorHAnsi" w:cstheme="minorHAnsi"/>
+          <w:sz w:val="28"/>
+          <w:szCs w:val="28"/>
+        </w:rPr>
+      </w:pPr>
+      <w:r>
+        <w:rPr>
+          <w:rFonts w:asciiTheme="minorHAnsi" w:hAnsiTheme="minorHAnsi" w:cstheme="minorHAnsi"/>
           <w:w w:val="120"/>
-          <w:sz w:val="32"/>
-          <w:szCs w:val="32"/>
+          <w:sz w:val="28"/>
+          <w:szCs w:val="28"/>
         </w:rPr>
         <w:t>Education</w:t>
       </w:r>
@@ -2636,13 +2760,17 @@
         <w:spacing w:line="20" w:lineRule="exact"/>
         <w:ind w:left="96"/>
         <w:rPr>
-          <w:sz w:val="2"/>
-        </w:rPr>
-      </w:pPr>
-      <w:r>
-        <w:rPr>
+          <w:rFonts w:asciiTheme="minorHAnsi" w:hAnsiTheme="minorHAnsi" w:cstheme="minorHAnsi"/>
+          <w:sz w:val="24"/>
+          <w:szCs w:val="24"/>
+        </w:rPr>
+      </w:pPr>
+      <w:r>
+        <w:rPr>
+          <w:rFonts w:asciiTheme="minorHAnsi" w:hAnsiTheme="minorHAnsi" w:cstheme="minorHAnsi"/>
           <w:noProof/>
-          <w:sz w:val="2"/>
+          <w:sz w:val="24"/>
+          <w:szCs w:val="24"/>
         </w:rPr>
         <mc:AlternateContent>
           <mc:Choice Requires="wpg">
@@ -2724,8 +2852,10 @@
         <w:spacing w:before="10"/>
         <w:ind w:left="0"/>
         <w:rPr>
+          <w:rFonts w:asciiTheme="minorHAnsi" w:hAnsiTheme="minorHAnsi" w:cstheme="minorHAnsi"/>
           <w:b/>
-          <w:sz w:val="17"/>
+          <w:sz w:val="24"/>
+          <w:szCs w:val="24"/>
         </w:rPr>
       </w:pPr>
     </w:p>
@@ -2767,15 +2897,19 @@
               <w:pStyle w:val="TableParagraph"/>
               <w:ind w:left="176"/>
               <w:rPr>
+                <w:rFonts w:asciiTheme="minorHAnsi" w:hAnsiTheme="minorHAnsi" w:cstheme="minorHAnsi"/>
                 <w:b/>
-                <w:sz w:val="20"/>
+                <w:sz w:val="24"/>
+                <w:szCs w:val="24"/>
               </w:rPr>
             </w:pPr>
             <w:r>
               <w:rPr>
+                <w:rFonts w:asciiTheme="minorHAnsi" w:hAnsiTheme="minorHAnsi" w:cstheme="minorHAnsi"/>
                 <w:b/>
                 <w:w w:val="120"/>
-                <w:sz w:val="20"/>
+                <w:sz w:val="24"/>
+                <w:szCs w:val="24"/>
               </w:rPr>
               <w:t>Degree</w:t>
             </w:r>
@@ -2790,15 +2924,19 @@
               <w:pStyle w:val="TableParagraph"/>
               <w:ind w:right="245"/>
               <w:rPr>
+                <w:rFonts w:asciiTheme="minorHAnsi" w:hAnsiTheme="minorHAnsi" w:cstheme="minorHAnsi"/>
                 <w:b/>
-                <w:sz w:val="20"/>
+                <w:sz w:val="24"/>
+                <w:szCs w:val="24"/>
               </w:rPr>
             </w:pPr>
             <w:r>
               <w:rPr>
+                <w:rFonts w:asciiTheme="minorHAnsi" w:hAnsiTheme="minorHAnsi" w:cstheme="minorHAnsi"/>
                 <w:b/>
                 <w:w w:val="125"/>
-                <w:sz w:val="20"/>
+                <w:sz w:val="24"/>
+                <w:szCs w:val="24"/>
               </w:rPr>
               <w:t>Institute/school</w:t>
             </w:r>
@@ -2811,19 +2949,24 @@
           <w:p>
             <w:pPr>
               <w:pStyle w:val="TableParagraph"/>
-              <w:ind w:left="271" w:right="262"/>
+              <w:ind w:left="0" w:right="262"/>
+              <w:jc w:val="left"/>
               <w:rPr>
+                <w:rFonts w:asciiTheme="minorHAnsi" w:hAnsiTheme="minorHAnsi" w:cstheme="minorHAnsi"/>
                 <w:b/>
-                <w:sz w:val="20"/>
+                <w:sz w:val="24"/>
+                <w:szCs w:val="24"/>
               </w:rPr>
             </w:pPr>
             <w:r>
               <w:rPr>
+                <w:rFonts w:asciiTheme="minorHAnsi" w:hAnsiTheme="minorHAnsi" w:cstheme="minorHAnsi"/>
                 <w:b/>
                 <w:w w:val="125"/>
-                <w:sz w:val="20"/>
+                <w:sz w:val="24"/>
+                <w:szCs w:val="24"/>
               </w:rPr>
-              <w:t>CGPA/Percentage</w:t>
+              <w:t>Percentage</w:t>
             </w:r>
           </w:p>
         </w:tc>
@@ -2836,15 +2979,19 @@
               <w:pStyle w:val="TableParagraph"/>
               <w:ind w:left="258" w:right="248"/>
               <w:rPr>
+                <w:rFonts w:asciiTheme="minorHAnsi" w:hAnsiTheme="minorHAnsi" w:cstheme="minorHAnsi"/>
                 <w:b/>
-                <w:sz w:val="20"/>
+                <w:sz w:val="24"/>
+                <w:szCs w:val="24"/>
               </w:rPr>
             </w:pPr>
             <w:r>
               <w:rPr>
+                <w:rFonts w:asciiTheme="minorHAnsi" w:hAnsiTheme="minorHAnsi" w:cstheme="minorHAnsi"/>
                 <w:b/>
                 <w:w w:val="130"/>
-                <w:sz w:val="20"/>
+                <w:sz w:val="24"/>
+                <w:szCs w:val="24"/>
               </w:rPr>
               <w:t>Year</w:t>
             </w:r>
@@ -2864,13 +3011,17 @@
               <w:pStyle w:val="TableParagraph"/>
               <w:ind w:left="249"/>
               <w:rPr>
-                <w:sz w:val="20"/>
+                <w:rFonts w:asciiTheme="minorHAnsi" w:hAnsiTheme="minorHAnsi" w:cstheme="minorHAnsi"/>
+                <w:sz w:val="24"/>
+                <w:szCs w:val="24"/>
               </w:rPr>
             </w:pPr>
             <w:r>
               <w:rPr>
+                <w:rFonts w:asciiTheme="minorHAnsi" w:hAnsiTheme="minorHAnsi" w:cstheme="minorHAnsi"/>
                 <w:w w:val="120"/>
-                <w:sz w:val="20"/>
+                <w:sz w:val="24"/>
+                <w:szCs w:val="24"/>
               </w:rPr>
               <w:t>B. Tech - IT</w:t>
             </w:r>
@@ -2885,43 +3036,55 @@
               <w:pStyle w:val="TableParagraph"/>
               <w:ind w:right="246"/>
               <w:rPr>
-                <w:sz w:val="20"/>
+                <w:rFonts w:asciiTheme="minorHAnsi" w:hAnsiTheme="minorHAnsi" w:cstheme="minorHAnsi"/>
+                <w:sz w:val="24"/>
+                <w:szCs w:val="24"/>
               </w:rPr>
             </w:pPr>
             <w:r>
               <w:rPr>
+                <w:rFonts w:asciiTheme="minorHAnsi" w:hAnsiTheme="minorHAnsi" w:cstheme="minorHAnsi"/>
                 <w:w w:val="110"/>
-                <w:sz w:val="20"/>
+                <w:sz w:val="24"/>
+                <w:szCs w:val="24"/>
               </w:rPr>
               <w:t>Sri</w:t>
             </w:r>
             <w:r>
               <w:rPr>
+                <w:rFonts w:asciiTheme="minorHAnsi" w:hAnsiTheme="minorHAnsi" w:cstheme="minorHAnsi"/>
                 <w:spacing w:val="-7"/>
                 <w:w w:val="110"/>
-                <w:sz w:val="20"/>
+                <w:sz w:val="24"/>
+                <w:szCs w:val="24"/>
               </w:rPr>
               <w:t xml:space="preserve"> </w:t>
             </w:r>
             <w:r>
               <w:rPr>
+                <w:rFonts w:asciiTheme="minorHAnsi" w:hAnsiTheme="minorHAnsi" w:cstheme="minorHAnsi"/>
                 <w:w w:val="110"/>
-                <w:sz w:val="20"/>
+                <w:sz w:val="24"/>
+                <w:szCs w:val="24"/>
               </w:rPr>
               <w:t>Venkateswara</w:t>
             </w:r>
             <w:r>
               <w:rPr>
+                <w:rFonts w:asciiTheme="minorHAnsi" w:hAnsiTheme="minorHAnsi" w:cstheme="minorHAnsi"/>
                 <w:spacing w:val="-6"/>
                 <w:w w:val="110"/>
-                <w:sz w:val="20"/>
+                <w:sz w:val="24"/>
+                <w:szCs w:val="24"/>
               </w:rPr>
               <w:t xml:space="preserve"> </w:t>
             </w:r>
             <w:r>
               <w:rPr>
+                <w:rFonts w:asciiTheme="minorHAnsi" w:hAnsiTheme="minorHAnsi" w:cstheme="minorHAnsi"/>
                 <w:w w:val="110"/>
-                <w:sz w:val="20"/>
+                <w:sz w:val="24"/>
+                <w:szCs w:val="24"/>
               </w:rPr>
               <w:t>College of Engineering, Tirupati</w:t>
             </w:r>
@@ -2936,12 +3099,16 @@
               <w:pStyle w:val="TableParagraph"/>
               <w:ind w:left="271" w:right="262"/>
               <w:rPr>
-                <w:sz w:val="20"/>
+                <w:rFonts w:asciiTheme="minorHAnsi" w:hAnsiTheme="minorHAnsi" w:cstheme="minorHAnsi"/>
+                <w:sz w:val="24"/>
+                <w:szCs w:val="24"/>
               </w:rPr>
             </w:pPr>
             <w:r>
               <w:rPr>
-                <w:sz w:val="20"/>
+                <w:rFonts w:asciiTheme="minorHAnsi" w:hAnsiTheme="minorHAnsi" w:cstheme="minorHAnsi"/>
+                <w:sz w:val="24"/>
+                <w:szCs w:val="24"/>
               </w:rPr>
               <w:t>80</w:t>
             </w:r>
@@ -2956,12 +3123,16 @@
               <w:pStyle w:val="TableParagraph"/>
               <w:ind w:left="258" w:right="248"/>
               <w:rPr>
-                <w:sz w:val="20"/>
+                <w:rFonts w:asciiTheme="minorHAnsi" w:hAnsiTheme="minorHAnsi" w:cstheme="minorHAnsi"/>
+                <w:sz w:val="24"/>
+                <w:szCs w:val="24"/>
               </w:rPr>
             </w:pPr>
             <w:r>
               <w:rPr>
-                <w:sz w:val="20"/>
+                <w:rFonts w:asciiTheme="minorHAnsi" w:hAnsiTheme="minorHAnsi" w:cstheme="minorHAnsi"/>
+                <w:sz w:val="24"/>
+                <w:szCs w:val="24"/>
               </w:rPr>
               <w:t>2020-2024</w:t>
             </w:r>
@@ -2981,13 +3152,17 @@
               <w:pStyle w:val="TableParagraph"/>
               <w:ind w:left="249"/>
               <w:rPr>
-                <w:sz w:val="20"/>
+                <w:rFonts w:asciiTheme="minorHAnsi" w:hAnsiTheme="minorHAnsi" w:cstheme="minorHAnsi"/>
+                <w:sz w:val="24"/>
+                <w:szCs w:val="24"/>
               </w:rPr>
             </w:pPr>
             <w:r>
               <w:rPr>
+                <w:rFonts w:asciiTheme="minorHAnsi" w:hAnsiTheme="minorHAnsi" w:cstheme="minorHAnsi"/>
                 <w:w w:val="105"/>
-                <w:sz w:val="20"/>
+                <w:sz w:val="24"/>
+                <w:szCs w:val="24"/>
               </w:rPr>
               <w:t>Inter - MPC</w:t>
             </w:r>
@@ -3002,43 +3177,55 @@
               <w:pStyle w:val="TableParagraph"/>
               <w:ind w:right="245"/>
               <w:rPr>
-                <w:sz w:val="20"/>
+                <w:rFonts w:asciiTheme="minorHAnsi" w:hAnsiTheme="minorHAnsi" w:cstheme="minorHAnsi"/>
+                <w:sz w:val="24"/>
+                <w:szCs w:val="24"/>
               </w:rPr>
             </w:pPr>
             <w:r>
               <w:rPr>
+                <w:rFonts w:asciiTheme="minorHAnsi" w:hAnsiTheme="minorHAnsi" w:cstheme="minorHAnsi"/>
                 <w:w w:val="110"/>
-                <w:sz w:val="20"/>
+                <w:sz w:val="24"/>
+                <w:szCs w:val="24"/>
               </w:rPr>
               <w:t>Sri</w:t>
             </w:r>
             <w:r>
               <w:rPr>
+                <w:rFonts w:asciiTheme="minorHAnsi" w:hAnsiTheme="minorHAnsi" w:cstheme="minorHAnsi"/>
                 <w:spacing w:val="13"/>
                 <w:w w:val="110"/>
-                <w:sz w:val="20"/>
+                <w:sz w:val="24"/>
+                <w:szCs w:val="24"/>
               </w:rPr>
               <w:t xml:space="preserve"> </w:t>
             </w:r>
             <w:r>
               <w:rPr>
+                <w:rFonts w:asciiTheme="minorHAnsi" w:hAnsiTheme="minorHAnsi" w:cstheme="minorHAnsi"/>
                 <w:w w:val="110"/>
-                <w:sz w:val="20"/>
+                <w:sz w:val="24"/>
+                <w:szCs w:val="24"/>
               </w:rPr>
               <w:t>Chaitanya</w:t>
             </w:r>
             <w:r>
               <w:rPr>
+                <w:rFonts w:asciiTheme="minorHAnsi" w:hAnsiTheme="minorHAnsi" w:cstheme="minorHAnsi"/>
                 <w:spacing w:val="13"/>
                 <w:w w:val="110"/>
-                <w:sz w:val="20"/>
+                <w:sz w:val="24"/>
+                <w:szCs w:val="24"/>
               </w:rPr>
               <w:t xml:space="preserve"> </w:t>
             </w:r>
             <w:r>
               <w:rPr>
+                <w:rFonts w:asciiTheme="minorHAnsi" w:hAnsiTheme="minorHAnsi" w:cstheme="minorHAnsi"/>
                 <w:w w:val="110"/>
-                <w:sz w:val="20"/>
+                <w:sz w:val="24"/>
+                <w:szCs w:val="24"/>
               </w:rPr>
               <w:t>College, Kurnool</w:t>
             </w:r>
@@ -3053,12 +3240,16 @@
               <w:pStyle w:val="TableParagraph"/>
               <w:ind w:left="271" w:right="262"/>
               <w:rPr>
-                <w:sz w:val="20"/>
+                <w:rFonts w:asciiTheme="minorHAnsi" w:hAnsiTheme="minorHAnsi" w:cstheme="minorHAnsi"/>
+                <w:sz w:val="24"/>
+                <w:szCs w:val="24"/>
               </w:rPr>
             </w:pPr>
             <w:r>
               <w:rPr>
-                <w:sz w:val="20"/>
+                <w:rFonts w:asciiTheme="minorHAnsi" w:hAnsiTheme="minorHAnsi" w:cstheme="minorHAnsi"/>
+                <w:sz w:val="24"/>
+                <w:szCs w:val="24"/>
               </w:rPr>
               <w:t>89</w:t>
             </w:r>
@@ -3073,12 +3264,16 @@
               <w:pStyle w:val="TableParagraph"/>
               <w:ind w:left="258" w:right="248"/>
               <w:rPr>
-                <w:sz w:val="20"/>
+                <w:rFonts w:asciiTheme="minorHAnsi" w:hAnsiTheme="minorHAnsi" w:cstheme="minorHAnsi"/>
+                <w:sz w:val="24"/>
+                <w:szCs w:val="24"/>
               </w:rPr>
             </w:pPr>
             <w:r>
               <w:rPr>
-                <w:sz w:val="20"/>
+                <w:rFonts w:asciiTheme="minorHAnsi" w:hAnsiTheme="minorHAnsi" w:cstheme="minorHAnsi"/>
+                <w:sz w:val="24"/>
+                <w:szCs w:val="24"/>
               </w:rPr>
               <w:t>2018-2020</w:t>
             </w:r>
@@ -3098,25 +3293,33 @@
               <w:pStyle w:val="TableParagraph"/>
               <w:ind w:left="249"/>
               <w:rPr>
-                <w:sz w:val="20"/>
+                <w:rFonts w:asciiTheme="minorHAnsi" w:hAnsiTheme="minorHAnsi" w:cstheme="minorHAnsi"/>
+                <w:sz w:val="24"/>
+                <w:szCs w:val="24"/>
               </w:rPr>
             </w:pPr>
             <w:r>
               <w:rPr>
-                <w:sz w:val="20"/>
+                <w:rFonts w:asciiTheme="minorHAnsi" w:hAnsiTheme="minorHAnsi" w:cstheme="minorHAnsi"/>
+                <w:sz w:val="24"/>
+                <w:szCs w:val="24"/>
               </w:rPr>
               <w:t>10</w:t>
             </w:r>
             <w:r>
               <w:rPr>
-                <w:sz w:val="20"/>
+                <w:rFonts w:asciiTheme="minorHAnsi" w:hAnsiTheme="minorHAnsi" w:cstheme="minorHAnsi"/>
+                <w:sz w:val="24"/>
+                <w:szCs w:val="24"/>
                 <w:vertAlign w:val="superscript"/>
               </w:rPr>
               <w:t>th</w:t>
             </w:r>
             <w:r>
               <w:rPr>
-                <w:sz w:val="20"/>
+                <w:rFonts w:asciiTheme="minorHAnsi" w:hAnsiTheme="minorHAnsi" w:cstheme="minorHAnsi"/>
+                <w:sz w:val="24"/>
+                <w:szCs w:val="24"/>
               </w:rPr>
               <w:t xml:space="preserve"> – CBSE</w:t>
             </w:r>
@@ -3131,20 +3334,26 @@
               <w:pStyle w:val="TableParagraph"/>
               <w:ind w:right="244"/>
               <w:rPr>
-                <w:sz w:val="20"/>
+                <w:rFonts w:asciiTheme="minorHAnsi" w:hAnsiTheme="minorHAnsi" w:cstheme="minorHAnsi"/>
+                <w:sz w:val="24"/>
+                <w:szCs w:val="24"/>
               </w:rPr>
             </w:pPr>
             <w:r>
               <w:rPr>
+                <w:rFonts w:asciiTheme="minorHAnsi" w:hAnsiTheme="minorHAnsi" w:cstheme="minorHAnsi"/>
                 <w:w w:val="110"/>
-                <w:sz w:val="20"/>
+                <w:sz w:val="24"/>
+                <w:szCs w:val="24"/>
               </w:rPr>
               <w:t>St Joseph Public School</w:t>
             </w:r>
             <w:r>
               <w:rPr>
+                <w:rFonts w:asciiTheme="minorHAnsi" w:hAnsiTheme="minorHAnsi" w:cstheme="minorHAnsi"/>
                 <w:w w:val="110"/>
-                <w:sz w:val="20"/>
+                <w:sz w:val="24"/>
+                <w:szCs w:val="24"/>
               </w:rPr>
               <w:t>, Anantapur</w:t>
             </w:r>
@@ -3159,12 +3368,16 @@
               <w:pStyle w:val="TableParagraph"/>
               <w:ind w:left="271" w:right="262"/>
               <w:rPr>
-                <w:sz w:val="20"/>
+                <w:rFonts w:asciiTheme="minorHAnsi" w:hAnsiTheme="minorHAnsi" w:cstheme="minorHAnsi"/>
+                <w:sz w:val="24"/>
+                <w:szCs w:val="24"/>
               </w:rPr>
             </w:pPr>
             <w:r>
               <w:rPr>
-                <w:sz w:val="20"/>
+                <w:rFonts w:asciiTheme="minorHAnsi" w:hAnsiTheme="minorHAnsi" w:cstheme="minorHAnsi"/>
+                <w:sz w:val="24"/>
+                <w:szCs w:val="24"/>
               </w:rPr>
               <w:t>77</w:t>
             </w:r>
@@ -3179,12 +3392,16 @@
               <w:pStyle w:val="TableParagraph"/>
               <w:ind w:left="258" w:right="248"/>
               <w:rPr>
-                <w:sz w:val="20"/>
+                <w:rFonts w:asciiTheme="minorHAnsi" w:hAnsiTheme="minorHAnsi" w:cstheme="minorHAnsi"/>
+                <w:sz w:val="24"/>
+                <w:szCs w:val="24"/>
               </w:rPr>
             </w:pPr>
             <w:r>
               <w:rPr>
-                <w:sz w:val="20"/>
+                <w:rFonts w:asciiTheme="minorHAnsi" w:hAnsiTheme="minorHAnsi" w:cstheme="minorHAnsi"/>
+                <w:sz w:val="24"/>
+                <w:szCs w:val="24"/>
               </w:rPr>
               <w:t>2017-2018</w:t>
             </w:r>
@@ -3199,7 +3416,9 @@
         </w:tabs>
         <w:spacing w:before="93"/>
         <w:rPr>
-          <w:sz w:val="20"/>
+          <w:rFonts w:asciiTheme="minorHAnsi" w:hAnsiTheme="minorHAnsi" w:cstheme="minorHAnsi"/>
+          <w:sz w:val="24"/>
+          <w:szCs w:val="24"/>
         </w:rPr>
       </w:pPr>
     </w:p>
@@ -3208,12 +3427,14 @@
         <w:pStyle w:val="Heading1"/>
         <w:spacing w:line="360" w:lineRule="auto"/>
         <w:rPr>
+          <w:rFonts w:asciiTheme="minorHAnsi" w:hAnsiTheme="minorHAnsi" w:cstheme="minorHAnsi"/>
           <w:sz w:val="32"/>
           <w:szCs w:val="32"/>
         </w:rPr>
       </w:pPr>
       <w:r>
         <w:rPr>
+          <w:rFonts w:asciiTheme="minorHAnsi" w:hAnsiTheme="minorHAnsi" w:cstheme="minorHAnsi"/>
           <w:w w:val="120"/>
           <w:sz w:val="32"/>
           <w:szCs w:val="32"/>
@@ -3222,6 +3443,7 @@
       </w:r>
       <w:r>
         <w:rPr>
+          <w:rFonts w:asciiTheme="minorHAnsi" w:hAnsiTheme="minorHAnsi" w:cstheme="minorHAnsi"/>
           <w:w w:val="120"/>
           <w:sz w:val="32"/>
           <w:szCs w:val="32"/>
@@ -3230,6 +3452,7 @@
       </w:r>
       <w:r>
         <w:rPr>
+          <w:rFonts w:asciiTheme="minorHAnsi" w:hAnsiTheme="minorHAnsi" w:cstheme="minorHAnsi"/>
           <w:w w:val="120"/>
           <w:sz w:val="32"/>
           <w:szCs w:val="32"/>
@@ -3243,13 +3466,17 @@
         <w:spacing w:line="20" w:lineRule="exact"/>
         <w:ind w:left="96"/>
         <w:rPr>
-          <w:sz w:val="2"/>
-        </w:rPr>
-      </w:pPr>
-      <w:r>
-        <w:rPr>
+          <w:rFonts w:asciiTheme="minorHAnsi" w:hAnsiTheme="minorHAnsi" w:cstheme="minorHAnsi"/>
+          <w:sz w:val="24"/>
+          <w:szCs w:val="24"/>
+        </w:rPr>
+      </w:pPr>
+      <w:r>
+        <w:rPr>
+          <w:rFonts w:asciiTheme="minorHAnsi" w:hAnsiTheme="minorHAnsi" w:cstheme="minorHAnsi"/>
           <w:noProof/>
-          <w:sz w:val="2"/>
+          <w:sz w:val="24"/>
+          <w:szCs w:val="24"/>
         </w:rPr>
         <mc:AlternateContent>
           <mc:Choice Requires="wpg">
@@ -3331,7 +3558,9 @@
           <w:tab w:val="left" w:pos="646"/>
         </w:tabs>
         <w:rPr>
-          <w:sz w:val="20"/>
+          <w:rFonts w:asciiTheme="minorHAnsi" w:hAnsiTheme="minorHAnsi" w:cstheme="minorHAnsi"/>
+          <w:sz w:val="24"/>
+          <w:szCs w:val="24"/>
         </w:rPr>
       </w:pPr>
     </w:p>
@@ -3346,13 +3575,15 @@
           <w:tab w:val="left" w:pos="646"/>
         </w:tabs>
         <w:rPr>
+          <w:rFonts w:asciiTheme="minorHAnsi" w:hAnsiTheme="minorHAnsi" w:cstheme="minorHAnsi"/>
           <w:w w:val="115"/>
-          <w:sz w:val="20"/>
+          <w:sz w:val="24"/>
+          <w:szCs w:val="24"/>
         </w:rPr>
         <w:sectPr>
           <w:type w:val="continuous"/>
           <w:pgSz w:w="11910" w:h="16840"/>
-          <w:pgMar w:top="720" w:right="720" w:bottom="720" w:left="720" w:header="720" w:footer="720" w:gutter="0"/>
+          <w:pgMar w:top="432" w:right="432" w:bottom="288" w:left="432" w:header="720" w:footer="720" w:gutter="0"/>
           <w:cols w:space="720"/>
           <w:docGrid w:linePitch="299"/>
         </w:sectPr>
@@ -3370,12 +3601,17 @@
         </w:tabs>
         <w:ind w:hanging="210"/>
         <w:rPr>
-          <w:sz w:val="20"/>
-        </w:rPr>
-      </w:pPr>
-      <w:r>
-        <w:rPr>
+          <w:rFonts w:asciiTheme="minorHAnsi" w:hAnsiTheme="minorHAnsi" w:cstheme="minorHAnsi"/>
+          <w:sz w:val="24"/>
+          <w:szCs w:val="24"/>
+        </w:rPr>
+      </w:pPr>
+      <w:r>
+        <w:rPr>
+          <w:rFonts w:asciiTheme="minorHAnsi" w:hAnsiTheme="minorHAnsi" w:cstheme="minorHAnsi"/>
           <w:noProof/>
+          <w:sz w:val="24"/>
+          <w:szCs w:val="24"/>
         </w:rPr>
         <w:drawing>
           <wp:anchor distT="0" distB="0" distL="114300" distR="114300" simplePos="0" relativeHeight="251658240" behindDoc="0" locked="0" layoutInCell="1" allowOverlap="1" wp14:anchorId="1195E00F" wp14:editId="2891B421">
@@ -3401,7 +3637,7 @@
                     <pic:cNvPicPr/>
                   </pic:nvPicPr>
                   <pic:blipFill>
-                    <a:blip r:embed="rId17" cstate="print">
+                    <a:blip r:embed="rId16" cstate="print">
                       <a:extLst>
                         <a:ext uri="{28A0092B-C50C-407E-A947-70E740481C1C}">
                           <a14:useLocalDpi xmlns:a14="http://schemas.microsoft.com/office/drawing/2010/main" val="0"/>
@@ -3435,8 +3671,10 @@
       </w:r>
       <w:r>
         <w:rPr>
+          <w:rFonts w:asciiTheme="minorHAnsi" w:hAnsiTheme="minorHAnsi" w:cstheme="minorHAnsi"/>
           <w:w w:val="110"/>
-          <w:sz w:val="20"/>
+          <w:sz w:val="24"/>
+          <w:szCs w:val="24"/>
         </w:rPr>
         <w:t>1stop – Web Development</w:t>
       </w:r>
@@ -3452,20 +3690,18 @@
           <w:tab w:val="left" w:pos="646"/>
         </w:tabs>
         <w:rPr>
-          <w:sz w:val="20"/>
-        </w:rPr>
-      </w:pPr>
-      <w:r>
-        <w:rPr>
-          <w:sz w:val="20"/>
-        </w:rPr>
-        <w:t>Accenture – Certificate of completion of Developer Virtual Experience Progra</w:t>
-      </w:r>
-      <w:r>
-        <w:rPr>
-          <w:sz w:val="20"/>
-        </w:rPr>
-        <w:t>m</w:t>
+          <w:rFonts w:asciiTheme="minorHAnsi" w:hAnsiTheme="minorHAnsi" w:cstheme="minorHAnsi"/>
+          <w:sz w:val="24"/>
+          <w:szCs w:val="24"/>
+        </w:rPr>
+      </w:pPr>
+      <w:r>
+        <w:rPr>
+          <w:rFonts w:asciiTheme="minorHAnsi" w:hAnsiTheme="minorHAnsi" w:cstheme="minorHAnsi"/>
+          <w:sz w:val="24"/>
+          <w:szCs w:val="24"/>
+        </w:rPr>
+        <w:t>Accenture – Certificate of completion of Developer Virtual Experience Program</w:t>
       </w:r>
     </w:p>
     <w:p>
@@ -3479,21 +3715,27 @@
           <w:tab w:val="left" w:pos="646"/>
         </w:tabs>
         <w:rPr>
-          <w:sz w:val="20"/>
-        </w:rPr>
-      </w:pPr>
-      <w:r>
-        <w:rPr>
+          <w:rFonts w:asciiTheme="minorHAnsi" w:hAnsiTheme="minorHAnsi" w:cstheme="minorHAnsi"/>
+          <w:sz w:val="24"/>
+          <w:szCs w:val="24"/>
+        </w:rPr>
+      </w:pPr>
+      <w:r>
+        <w:rPr>
+          <w:rFonts w:asciiTheme="minorHAnsi" w:hAnsiTheme="minorHAnsi" w:cstheme="minorHAnsi"/>
           <w:w w:val="115"/>
-          <w:sz w:val="20"/>
+          <w:sz w:val="24"/>
+          <w:szCs w:val="24"/>
         </w:rPr>
         <w:t xml:space="preserve">Earned a 5-star rating in Problem Solving on </w:t>
       </w:r>
       <w:proofErr w:type="spellStart"/>
       <w:r>
         <w:rPr>
+          <w:rFonts w:asciiTheme="minorHAnsi" w:hAnsiTheme="minorHAnsi" w:cstheme="minorHAnsi"/>
           <w:w w:val="115"/>
-          <w:sz w:val="20"/>
+          <w:sz w:val="24"/>
+          <w:szCs w:val="24"/>
         </w:rPr>
         <w:t>HackerRank</w:t>
       </w:r>
@@ -3510,7 +3752,9 @@
           <w:tab w:val="left" w:pos="646"/>
         </w:tabs>
         <w:rPr>
-          <w:sz w:val="20"/>
+          <w:rFonts w:asciiTheme="minorHAnsi" w:hAnsiTheme="minorHAnsi" w:cstheme="minorHAnsi"/>
+          <w:sz w:val="24"/>
+          <w:szCs w:val="24"/>
         </w:rPr>
         <w:sectPr>
           <w:type w:val="continuous"/>
@@ -3522,16 +3766,20 @@
       </w:pPr>
       <w:r>
         <w:rPr>
+          <w:rFonts w:asciiTheme="minorHAnsi" w:hAnsiTheme="minorHAnsi" w:cstheme="minorHAnsi"/>
           <w:w w:val="115"/>
-          <w:sz w:val="20"/>
+          <w:sz w:val="24"/>
+          <w:szCs w:val="24"/>
         </w:rPr>
         <w:t xml:space="preserve">Certified in SQL by </w:t>
       </w:r>
       <w:proofErr w:type="spellStart"/>
       <w:r>
         <w:rPr>
+          <w:rFonts w:asciiTheme="minorHAnsi" w:hAnsiTheme="minorHAnsi" w:cstheme="minorHAnsi"/>
           <w:w w:val="115"/>
-          <w:sz w:val="20"/>
+          <w:sz w:val="24"/>
+          <w:szCs w:val="24"/>
         </w:rPr>
         <w:t>HackerRank</w:t>
       </w:r>
@@ -3549,43 +3797,55 @@
         </w:tabs>
         <w:ind w:hanging="210"/>
         <w:rPr>
-          <w:sz w:val="20"/>
-        </w:rPr>
-      </w:pPr>
-      <w:r>
-        <w:rPr>
+          <w:rFonts w:asciiTheme="minorHAnsi" w:hAnsiTheme="minorHAnsi" w:cstheme="minorHAnsi"/>
+          <w:sz w:val="24"/>
+          <w:szCs w:val="24"/>
+        </w:rPr>
+      </w:pPr>
+      <w:r>
+        <w:rPr>
+          <w:rFonts w:asciiTheme="minorHAnsi" w:hAnsiTheme="minorHAnsi" w:cstheme="minorHAnsi"/>
           <w:w w:val="110"/>
-          <w:sz w:val="20"/>
+          <w:sz w:val="24"/>
+          <w:szCs w:val="24"/>
         </w:rPr>
         <w:t>Certification in</w:t>
       </w:r>
       <w:r>
         <w:rPr>
+          <w:rFonts w:asciiTheme="minorHAnsi" w:hAnsiTheme="minorHAnsi" w:cstheme="minorHAnsi"/>
           <w:spacing w:val="1"/>
           <w:w w:val="110"/>
-          <w:sz w:val="20"/>
+          <w:sz w:val="24"/>
+          <w:szCs w:val="24"/>
         </w:rPr>
         <w:t xml:space="preserve"> </w:t>
       </w:r>
       <w:r>
         <w:rPr>
+          <w:rFonts w:asciiTheme="minorHAnsi" w:hAnsiTheme="minorHAnsi" w:cstheme="minorHAnsi"/>
           <w:w w:val="110"/>
-          <w:sz w:val="20"/>
+          <w:sz w:val="24"/>
+          <w:szCs w:val="24"/>
         </w:rPr>
         <w:t>JavaScript 2023</w:t>
       </w:r>
       <w:r>
         <w:rPr>
+          <w:rFonts w:asciiTheme="minorHAnsi" w:hAnsiTheme="minorHAnsi" w:cstheme="minorHAnsi"/>
           <w:spacing w:val="1"/>
           <w:w w:val="110"/>
-          <w:sz w:val="20"/>
+          <w:sz w:val="24"/>
+          <w:szCs w:val="24"/>
         </w:rPr>
         <w:t xml:space="preserve"> </w:t>
       </w:r>
       <w:r>
         <w:rPr>
+          <w:rFonts w:asciiTheme="minorHAnsi" w:hAnsiTheme="minorHAnsi" w:cstheme="minorHAnsi"/>
           <w:w w:val="110"/>
-          <w:sz w:val="20"/>
+          <w:sz w:val="24"/>
+          <w:szCs w:val="24"/>
         </w:rPr>
         <w:t>by Udemy.</w:t>
       </w:r>
@@ -3602,7 +3862,9 @@
         </w:tabs>
         <w:ind w:hanging="210"/>
         <w:rPr>
-          <w:sz w:val="20"/>
+          <w:rFonts w:asciiTheme="minorHAnsi" w:hAnsiTheme="minorHAnsi" w:cstheme="minorHAnsi"/>
+          <w:sz w:val="24"/>
+          <w:szCs w:val="24"/>
         </w:rPr>
         <w:sectPr>
           <w:type w:val="continuous"/>
@@ -3625,7 +3887,9 @@
         </w:tabs>
         <w:ind w:hanging="210"/>
         <w:rPr>
-          <w:sz w:val="20"/>
+          <w:rFonts w:asciiTheme="minorHAnsi" w:hAnsiTheme="minorHAnsi" w:cstheme="minorHAnsi"/>
+          <w:sz w:val="24"/>
+          <w:szCs w:val="24"/>
         </w:rPr>
         <w:sectPr>
           <w:type w:val="continuous"/>
@@ -3638,14 +3902,18 @@
       <w:proofErr w:type="spellStart"/>
       <w:r>
         <w:rPr>
-          <w:sz w:val="20"/>
+          <w:rFonts w:asciiTheme="minorHAnsi" w:hAnsiTheme="minorHAnsi" w:cstheme="minorHAnsi"/>
+          <w:sz w:val="24"/>
+          <w:szCs w:val="24"/>
         </w:rPr>
         <w:t>Nptel</w:t>
       </w:r>
       <w:proofErr w:type="spellEnd"/>
       <w:r>
         <w:rPr>
-          <w:sz w:val="20"/>
+          <w:rFonts w:asciiTheme="minorHAnsi" w:hAnsiTheme="minorHAnsi" w:cstheme="minorHAnsi"/>
+          <w:sz w:val="24"/>
+          <w:szCs w:val="24"/>
         </w:rPr>
         <w:t xml:space="preserve"> - The Joy of Computing Using Python</w:t>
       </w:r>
@@ -3656,7 +3924,9 @@
           <w:tab w:val="left" w:pos="646"/>
         </w:tabs>
         <w:rPr>
-          <w:sz w:val="20"/>
+          <w:rFonts w:asciiTheme="minorHAnsi" w:hAnsiTheme="minorHAnsi" w:cstheme="minorHAnsi"/>
+          <w:sz w:val="24"/>
+          <w:szCs w:val="24"/>
         </w:rPr>
         <w:sectPr>
           <w:type w:val="continuous"/>
@@ -3673,8 +3943,10 @@
           <w:tab w:val="left" w:pos="646"/>
         </w:tabs>
         <w:rPr>
+          <w:rFonts w:asciiTheme="minorHAnsi" w:hAnsiTheme="minorHAnsi" w:cstheme="minorHAnsi"/>
           <w:w w:val="115"/>
-          <w:sz w:val="20"/>
+          <w:sz w:val="24"/>
+          <w:szCs w:val="24"/>
         </w:rPr>
         <w:sectPr>
           <w:type w:val="continuous"/>
@@ -3691,7 +3963,9 @@
           <w:tab w:val="left" w:pos="646"/>
         </w:tabs>
         <w:rPr>
-          <w:sz w:val="20"/>
+          <w:rFonts w:asciiTheme="minorHAnsi" w:hAnsiTheme="minorHAnsi" w:cstheme="minorHAnsi"/>
+          <w:sz w:val="24"/>
+          <w:szCs w:val="24"/>
         </w:rPr>
         <w:sectPr>
           <w:type w:val="continuous"/>
@@ -3708,8 +3982,10 @@
           <w:tab w:val="left" w:pos="646"/>
         </w:tabs>
         <w:rPr>
+          <w:rFonts w:asciiTheme="minorHAnsi" w:hAnsiTheme="minorHAnsi" w:cstheme="minorHAnsi"/>
           <w:w w:val="115"/>
-          <w:sz w:val="20"/>
+          <w:sz w:val="24"/>
+          <w:szCs w:val="24"/>
         </w:rPr>
         <w:sectPr>
           <w:type w:val="continuous"/>
@@ -3726,7 +4002,9 @@
           <w:tab w:val="left" w:pos="646"/>
         </w:tabs>
         <w:rPr>
-          <w:sz w:val="20"/>
+          <w:rFonts w:asciiTheme="minorHAnsi" w:hAnsiTheme="minorHAnsi" w:cstheme="minorHAnsi"/>
+          <w:sz w:val="24"/>
+          <w:szCs w:val="24"/>
         </w:rPr>
       </w:pPr>
     </w:p>
@@ -3785,7 +4063,7 @@
     <mc:AlternateContent>
       <mc:Choice Requires="v">
         <w:pict>
-          <v:shapetype w14:anchorId="74A0E962" id="_x0000_t75" coordsize="21600,21600" o:spt="75" o:preferrelative="t" path="m@4@5l@4@11@9@11@9@5xe" filled="f" stroked="f">
+          <v:shapetype w14:anchorId="42133E48" id="_x0000_t75" coordsize="21600,21600" o:spt="75" o:preferrelative="t" path="m@4@5l@4@11@9@11@9@5xe" filled="f" stroked="f">
             <v:stroke joinstyle="miter"/>
             <v:formulas>
               <v:f eqn="if lineDrawn pixelLineWidth 0"/>
@@ -3804,17 +4082,17 @@
             <v:path o:extrusionok="f" gradientshapeok="t" o:connecttype="rect"/>
             <o:lock v:ext="edit" aspectratio="t"/>
           </v:shapetype>
-          <v:shape id="Picture 202247618" o:spid="_x0000_i1025" type="#_x0000_t75" style="width:409.5pt;height:409.5pt;visibility:visible;mso-wrap-style:square">
+          <v:shape id="Picture 499544624" o:spid="_x0000_i1025" type="#_x0000_t75" style="width:409.5pt;height:409.5pt;visibility:visible;mso-wrap-style:square">
             <v:imagedata r:id="rId1" o:title=""/>
           </v:shape>
         </w:pict>
       </mc:Choice>
       <mc:Fallback>
         <w:drawing>
-          <wp:inline distT="0" distB="0" distL="0" distR="0" wp14:anchorId="588D12A0" wp14:editId="37106F59">
+          <wp:inline distT="0" distB="0" distL="0" distR="0" wp14:anchorId="239D3EF6" wp14:editId="628534D0">
             <wp:extent cx="5200650" cy="5200650"/>
             <wp:effectExtent l="0" t="0" r="0" b="0"/>
-            <wp:docPr id="202247618" name="Picture 202247618"/>
+            <wp:docPr id="499544624" name="Picture 499544624"/>
             <wp:cNvGraphicFramePr>
               <a:graphicFrameLocks xmlns:a="http://schemas.openxmlformats.org/drawingml/2006/main" noChangeAspect="1"/>
             </wp:cNvGraphicFramePr>
@@ -5654,6 +5932,7 @@
   <w:style w:type="character" w:default="1" w:styleId="DefaultParagraphFont">
     <w:name w:val="Default Paragraph Font"/>
     <w:uiPriority w:val="1"/>
+    <w:semiHidden/>
     <w:unhideWhenUsed/>
   </w:style>
   <w:style w:type="table" w:default="1" w:styleId="TableNormal">

</xml_diff>